<commit_message>
Restore doctor-letter DOCX case text export
Co-authored-by: WBT112 <98946003+WBT112@users.noreply.github.com>
</commit_message>
<xml_diff>
--- a/formpacks/doctor-letter/templates/a4.docx
+++ b/formpacks/doctor-letter/templates/a4.docx
@@ -3,6 +3,11 @@
 <w:document xmlns:wpc="http://schemas.microsoft.com/office/word/2010/wordprocessingCanvas" xmlns:cx="http://schemas.microsoft.com/office/drawing/2014/chartex" xmlns:cx1="http://schemas.microsoft.com/office/drawing/2015/9/8/chartex" xmlns:cx2="http://schemas.microsoft.com/office/drawing/2015/10/21/chartex" xmlns:cx3="http://schemas.microsoft.com/office/drawing/2016/5/9/chartex" xmlns:cx4="http://schemas.microsoft.com/office/drawing/2016/5/10/chartex" xmlns:cx5="http://schemas.microsoft.com/office/drawing/2016/5/11/chartex" xmlns:cx6="http://schemas.microsoft.com/office/drawing/2016/5/12/chartex" xmlns:cx7="http://schemas.microsoft.com/office/drawing/2016/5/13/chartex" xmlns:cx8="http://schemas.microsoft.com/office/drawing/2016/5/14/chartex" xmlns:mc="http://schemas.openxmlformats.org/markup-compatibility/2006" xmlns:aink="http://schemas.microsoft.com/office/drawing/2016/ink" xmlns:am3d="http://schemas.microsoft.com/office/drawing/2017/model3d" xmlns:o="urn:schemas-microsoft-com:office:office" xmlns:r="http://schemas.openxmlformats.org/officeDocument/2006/relationships" xmlns:m="http://schemas.openxmlformats.org/officeDocument/2006/math" xmlns:v="urn:schemas-microsoft-com:vml" xmlns:wp14="http://schemas.microsoft.com/office/word/2010/wordprocessingDrawing" xmlns:wp="http://schemas.openxmlformats.org/drawingml/2006/wordprocessingDrawing" xmlns:w10="urn:schemas-microsoft-com:office:word" xmlns:w="http://schemas.openxmlformats.org/wordprocessingml/2006/main" xmlns:w14="http://schemas.microsoft.com/office/word/2010/wordml" xmlns:w15="http://schemas.microsoft.com/office/word/2012/wordml" xmlns:w16cex="http://schemas.microsoft.com/office/word/2018/wordml/cex" xmlns:w16cid="http://schemas.microsoft.com/office/word/2016/wordml/cid" xmlns:w16="http://schemas.microsoft.com/office/word/2018/wordml" xmlns:w16sdtdh="http://schemas.microsoft.com/office/word/2020/wordml/sdtdatahash" xmlns:w16se="http://schemas.microsoft.com/office/word/2015/wordml/symex" xmlns:wpg="http://schemas.microsoft.com/office/word/2010/wordprocessingGroup" xmlns:wpi="http://schemas.microsoft.com/office/word/2010/wordprocessingInk" xmlns:wne="http://schemas.microsoft.com/office/word/2006/wordml" xmlns:wps="http://schemas.microsoft.com/office/word/2010/wordprocessingShape" mc:Ignorable="w14 w15 w16se w16cid w16 w16cex w16sdtdh wp14">
   <w:body>
     <w:p/>
+    <w:p>
+      <w:r>
+        <w:t>{{decision.caseText}}</w:t>
+      </w:r>
+    </w:p>
     <w:sectPr>
       <w:pgSz w:w="11906" w:h="16838"/>
       <w:pgMar w:top="1020" w:right="1020" w:bottom="1020" w:left="1020" w:header="720" w:footer="720" w:gutter="0"/>

</xml_diff>

<commit_message>
update text and template
</commit_message>
<xml_diff>
--- a/formpacks/doctor-letter/templates/a4.docx
+++ b/formpacks/doctor-letter/templates/a4.docx
@@ -164,7 +164,6 @@
         <w:t>{{INS [</w:t>
       </w:r>
       <w:proofErr w:type="spellStart"/>
-      <w:proofErr w:type="gramStart"/>
       <w:r>
         <w:rPr>
           <w:rFonts w:ascii="Arial" w:hAnsi="Arial" w:cs="Arial"/>
@@ -175,7 +174,6 @@
         <w:t>doctor.gender</w:t>
       </w:r>
       <w:proofErr w:type="spellEnd"/>
-      <w:proofErr w:type="gramEnd"/>
       <w:r>
         <w:rPr>
           <w:rFonts w:ascii="Arial" w:hAnsi="Arial" w:cs="Arial"/>
@@ -369,7 +367,7 @@
     </w:p>
     <w:p>
       <w:pPr>
-        <w:ind w:left="6381" w:firstLine="709"/>
+        <w:ind w:left="6381"/>
         <w:rPr>
           <w:rFonts w:ascii="Arial" w:hAnsi="Arial" w:cs="Arial"/>
           <w:sz w:val="22"/>
@@ -387,7 +385,6 @@
         <w:t xml:space="preserve">Datum: {{INS </w:t>
       </w:r>
       <w:proofErr w:type="spellStart"/>
-      <w:proofErr w:type="gramStart"/>
       <w:r>
         <w:rPr>
           <w:rFonts w:ascii="Arial" w:hAnsi="Arial" w:cs="Arial"/>
@@ -405,17 +402,7 @@
           <w:szCs w:val="22"/>
           <w:lang w:val="en-US"/>
         </w:rPr>
-        <w:t>(</w:t>
-      </w:r>
-      <w:proofErr w:type="gramEnd"/>
-      <w:r>
-        <w:rPr>
-          <w:rFonts w:ascii="Arial" w:hAnsi="Arial" w:cs="Arial"/>
-          <w:sz w:val="22"/>
-          <w:szCs w:val="22"/>
-          <w:lang w:val="en-US"/>
-        </w:rPr>
-        <w:t>new Date().</w:t>
+        <w:t>(new Date().</w:t>
       </w:r>
       <w:proofErr w:type="spellStart"/>
       <w:r>

</xml_diff>

<commit_message>
change docs to helvetica + reduce chunk size
</commit_message>
<xml_diff>
--- a/formpacks/doctor-letter/templates/a4.docx
+++ b/formpacks/doctor-letter/templates/a4.docx
@@ -6,13 +6,13 @@
     <w:p>
       <w:pPr>
         <w:rPr>
-          <w:rFonts w:ascii="Arial" w:hAnsi="Arial" w:cs="Arial"/>
+          <w:rFonts w:ascii="Helvetica" w:hAnsi="Helvetica" w:cs="Arial"/>
           <w:sz w:val="20"/>
         </w:rPr>
       </w:pPr>
       <w:r>
         <w:rPr>
-          <w:rFonts w:ascii="Arial" w:hAnsi="Arial" w:cs="Arial"/>
+          <w:rFonts w:ascii="Helvetica" w:hAnsi="Helvetica" w:cs="Arial"/>
           <w:sz w:val="20"/>
         </w:rPr>
         <w:t>{{patient.firstName}} {{patient.lastName}} – {{patient.streetAndNumber}} – {{patient.postalCode}} {{patient.city}}</w:t>
@@ -21,12 +21,12 @@
     <w:p>
       <w:pPr>
         <w:rPr>
-          <w:rFonts w:ascii="Arial" w:hAnsi="Arial" w:cs="Arial"/>
-        </w:rPr>
-      </w:pPr>
-      <w:r>
-        <w:rPr>
-          <w:rFonts w:ascii="Arial" w:hAnsi="Arial" w:cs="Arial"/>
+          <w:rFonts w:ascii="Helvetica" w:hAnsi="Helvetica" w:cs="Arial"/>
+        </w:rPr>
+      </w:pPr>
+      <w:r>
+        <w:rPr>
+          <w:rFonts w:ascii="Helvetica" w:hAnsi="Helvetica" w:cs="Arial"/>
           <w:noProof/>
           <w:lang w:eastAsia="de-DE" w:bidi="ar-SA"/>
         </w:rPr>
@@ -107,15 +107,15 @@
     <w:p>
       <w:pPr>
         <w:rPr>
-          <w:rFonts w:ascii="Arial" w:hAnsi="Arial" w:cs="Arial"/>
-          <w:sz w:val="22"/>
-          <w:szCs w:val="22"/>
-          <w:lang w:val="en-US"/>
-        </w:rPr>
-      </w:pPr>
-      <w:r>
-        <w:rPr>
-          <w:rFonts w:ascii="Arial" w:hAnsi="Arial" w:cs="Arial"/>
+          <w:rFonts w:ascii="Helvetica" w:hAnsi="Helvetica" w:cs="Arial"/>
+          <w:sz w:val="22"/>
+          <w:szCs w:val="22"/>
+          <w:lang w:val="en-US"/>
+        </w:rPr>
+      </w:pPr>
+      <w:r>
+        <w:rPr>
+          <w:rFonts w:ascii="Helvetica" w:hAnsi="Helvetica" w:cs="Arial"/>
           <w:sz w:val="22"/>
           <w:szCs w:val="22"/>
           <w:lang w:val="en-US"/>
@@ -126,7 +126,7 @@
       <w:proofErr w:type="gramStart"/>
       <w:r>
         <w:rPr>
-          <w:rFonts w:ascii="Arial" w:hAnsi="Arial" w:cs="Arial"/>
+          <w:rFonts w:ascii="Helvetica" w:hAnsi="Helvetica" w:cs="Arial"/>
           <w:sz w:val="22"/>
           <w:szCs w:val="22"/>
           <w:lang w:val="en-US"/>
@@ -137,7 +137,7 @@
       <w:proofErr w:type="gramEnd"/>
       <w:r>
         <w:rPr>
-          <w:rFonts w:ascii="Arial" w:hAnsi="Arial" w:cs="Arial"/>
+          <w:rFonts w:ascii="Helvetica" w:hAnsi="Helvetica" w:cs="Arial"/>
           <w:sz w:val="22"/>
           <w:szCs w:val="22"/>
           <w:lang w:val="en-US"/>
@@ -148,15 +148,15 @@
     <w:p>
       <w:pPr>
         <w:rPr>
-          <w:rFonts w:ascii="Arial" w:hAnsi="Arial" w:cs="Arial"/>
-          <w:sz w:val="22"/>
-          <w:szCs w:val="22"/>
-          <w:lang w:val="en-US"/>
-        </w:rPr>
-      </w:pPr>
-      <w:r>
-        <w:rPr>
-          <w:rFonts w:ascii="Arial" w:hAnsi="Arial" w:cs="Arial"/>
+          <w:rFonts w:ascii="Helvetica" w:hAnsi="Helvetica" w:cs="Arial"/>
+          <w:sz w:val="22"/>
+          <w:szCs w:val="22"/>
+          <w:lang w:val="en-US"/>
+        </w:rPr>
+      </w:pPr>
+      <w:r>
+        <w:rPr>
+          <w:rFonts w:ascii="Helvetica" w:hAnsi="Helvetica" w:cs="Arial"/>
           <w:sz w:val="22"/>
           <w:szCs w:val="22"/>
           <w:lang w:val="en-US"/>
@@ -166,7 +166,7 @@
       <w:proofErr w:type="spellStart"/>
       <w:r>
         <w:rPr>
-          <w:rFonts w:ascii="Arial" w:hAnsi="Arial" w:cs="Arial"/>
+          <w:rFonts w:ascii="Helvetica" w:hAnsi="Helvetica" w:cs="Arial"/>
           <w:sz w:val="22"/>
           <w:szCs w:val="22"/>
           <w:lang w:val="en-US"/>
@@ -176,7 +176,7 @@
       <w:proofErr w:type="spellEnd"/>
       <w:r>
         <w:rPr>
-          <w:rFonts w:ascii="Arial" w:hAnsi="Arial" w:cs="Arial"/>
+          <w:rFonts w:ascii="Helvetica" w:hAnsi="Helvetica" w:cs="Arial"/>
           <w:sz w:val="22"/>
           <w:szCs w:val="22"/>
           <w:lang w:val="en-US"/>
@@ -186,7 +186,7 @@
       <w:proofErr w:type="spellStart"/>
       <w:r>
         <w:rPr>
-          <w:rFonts w:ascii="Arial" w:hAnsi="Arial" w:cs="Arial"/>
+          <w:rFonts w:ascii="Helvetica" w:hAnsi="Helvetica" w:cs="Arial"/>
           <w:sz w:val="22"/>
           <w:szCs w:val="22"/>
           <w:lang w:val="en-US"/>
@@ -196,7 +196,7 @@
       <w:proofErr w:type="spellEnd"/>
       <w:r>
         <w:rPr>
-          <w:rFonts w:ascii="Arial" w:hAnsi="Arial" w:cs="Arial"/>
+          <w:rFonts w:ascii="Helvetica" w:hAnsi="Helvetica" w:cs="Arial"/>
           <w:sz w:val="22"/>
           <w:szCs w:val="22"/>
           <w:lang w:val="en-US"/>
@@ -206,7 +206,7 @@
       <w:proofErr w:type="spellStart"/>
       <w:r>
         <w:rPr>
-          <w:rFonts w:ascii="Arial" w:hAnsi="Arial" w:cs="Arial"/>
+          <w:rFonts w:ascii="Helvetica" w:hAnsi="Helvetica" w:cs="Arial"/>
           <w:sz w:val="22"/>
           <w:szCs w:val="22"/>
           <w:lang w:val="en-US"/>
@@ -216,7 +216,7 @@
       <w:proofErr w:type="spellEnd"/>
       <w:r>
         <w:rPr>
-          <w:rFonts w:ascii="Arial" w:hAnsi="Arial" w:cs="Arial"/>
+          <w:rFonts w:ascii="Helvetica" w:hAnsi="Helvetica" w:cs="Arial"/>
           <w:sz w:val="22"/>
           <w:szCs w:val="22"/>
           <w:lang w:val="en-US"/>
@@ -226,7 +226,7 @@
       <w:proofErr w:type="spellStart"/>
       <w:r>
         <w:rPr>
-          <w:rFonts w:ascii="Arial" w:hAnsi="Arial" w:cs="Arial"/>
+          <w:rFonts w:ascii="Helvetica" w:hAnsi="Helvetica" w:cs="Arial"/>
           <w:sz w:val="22"/>
           <w:szCs w:val="22"/>
           <w:lang w:val="en-US"/>
@@ -236,7 +236,7 @@
       <w:proofErr w:type="spellEnd"/>
       <w:r>
         <w:rPr>
-          <w:rFonts w:ascii="Arial" w:hAnsi="Arial" w:cs="Arial"/>
+          <w:rFonts w:ascii="Helvetica" w:hAnsi="Helvetica" w:cs="Arial"/>
           <w:sz w:val="22"/>
           <w:szCs w:val="22"/>
           <w:lang w:val="en-US"/>
@@ -246,7 +246,7 @@
       <w:proofErr w:type="spellStart"/>
       <w:r>
         <w:rPr>
-          <w:rFonts w:ascii="Arial" w:hAnsi="Arial" w:cs="Arial"/>
+          <w:rFonts w:ascii="Helvetica" w:hAnsi="Helvetica" w:cs="Arial"/>
           <w:sz w:val="22"/>
           <w:szCs w:val="22"/>
           <w:lang w:val="en-US"/>
@@ -256,7 +256,7 @@
       <w:proofErr w:type="spellEnd"/>
       <w:r>
         <w:rPr>
-          <w:rFonts w:ascii="Arial" w:hAnsi="Arial" w:cs="Arial"/>
+          <w:rFonts w:ascii="Helvetica" w:hAnsi="Helvetica" w:cs="Arial"/>
           <w:sz w:val="22"/>
           <w:szCs w:val="22"/>
           <w:lang w:val="en-US"/>
@@ -267,15 +267,15 @@
     <w:p>
       <w:pPr>
         <w:rPr>
-          <w:rFonts w:ascii="Arial" w:hAnsi="Arial" w:cs="Arial"/>
-          <w:sz w:val="22"/>
-          <w:szCs w:val="22"/>
-          <w:lang w:val="en-US"/>
-        </w:rPr>
-      </w:pPr>
-      <w:r>
-        <w:rPr>
-          <w:rFonts w:ascii="Arial" w:hAnsi="Arial" w:cs="Arial"/>
+          <w:rFonts w:ascii="Helvetica" w:hAnsi="Helvetica" w:cs="Arial"/>
+          <w:sz w:val="22"/>
+          <w:szCs w:val="22"/>
+          <w:lang w:val="en-US"/>
+        </w:rPr>
+      </w:pPr>
+      <w:r>
+        <w:rPr>
+          <w:rFonts w:ascii="Helvetica" w:hAnsi="Helvetica" w:cs="Arial"/>
           <w:sz w:val="22"/>
           <w:szCs w:val="22"/>
           <w:lang w:val="en-US"/>
@@ -286,15 +286,15 @@
     <w:p>
       <w:pPr>
         <w:rPr>
-          <w:rFonts w:ascii="Arial" w:hAnsi="Arial" w:cs="Arial"/>
-          <w:sz w:val="22"/>
-          <w:szCs w:val="22"/>
-          <w:lang w:val="en-US"/>
-        </w:rPr>
-      </w:pPr>
-      <w:r>
-        <w:rPr>
-          <w:rFonts w:ascii="Arial" w:hAnsi="Arial" w:cs="Arial"/>
+          <w:rFonts w:ascii="Helvetica" w:hAnsi="Helvetica" w:cs="Arial"/>
+          <w:sz w:val="22"/>
+          <w:szCs w:val="22"/>
+          <w:lang w:val="en-US"/>
+        </w:rPr>
+      </w:pPr>
+      <w:r>
+        <w:rPr>
+          <w:rFonts w:ascii="Helvetica" w:hAnsi="Helvetica" w:cs="Arial"/>
           <w:sz w:val="22"/>
           <w:szCs w:val="22"/>
           <w:lang w:val="en-US"/>
@@ -303,7 +303,7 @@
       </w:r>
       <w:r>
         <w:rPr>
-          <w:rFonts w:ascii="Arial" w:hAnsi="Arial" w:cs="Arial"/>
+          <w:rFonts w:ascii="Helvetica" w:hAnsi="Helvetica" w:cs="Arial"/>
           <w:sz w:val="22"/>
           <w:szCs w:val="22"/>
           <w:lang w:val="en-US"/>
@@ -312,7 +312,7 @@
       </w:r>
       <w:r>
         <w:rPr>
-          <w:rFonts w:ascii="Arial" w:hAnsi="Arial" w:cs="Arial"/>
+          <w:rFonts w:ascii="Helvetica" w:hAnsi="Helvetica" w:cs="Arial"/>
           <w:sz w:val="22"/>
           <w:szCs w:val="22"/>
           <w:lang w:val="en-US"/>
@@ -321,7 +321,7 @@
       </w:r>
       <w:r>
         <w:rPr>
-          <w:rFonts w:ascii="Arial" w:hAnsi="Arial" w:cs="Arial"/>
+          <w:rFonts w:ascii="Helvetica" w:hAnsi="Helvetica" w:cs="Arial"/>
           <w:sz w:val="22"/>
           <w:szCs w:val="22"/>
           <w:lang w:val="en-US"/>
@@ -330,7 +330,7 @@
       </w:r>
       <w:r>
         <w:rPr>
-          <w:rFonts w:ascii="Arial" w:hAnsi="Arial" w:cs="Arial"/>
+          <w:rFonts w:ascii="Helvetica" w:hAnsi="Helvetica" w:cs="Arial"/>
           <w:sz w:val="22"/>
           <w:szCs w:val="22"/>
           <w:lang w:val="en-US"/>
@@ -339,7 +339,7 @@
       </w:r>
       <w:r>
         <w:rPr>
-          <w:rFonts w:ascii="Arial" w:hAnsi="Arial" w:cs="Arial"/>
+          <w:rFonts w:ascii="Helvetica" w:hAnsi="Helvetica" w:cs="Arial"/>
           <w:sz w:val="22"/>
           <w:szCs w:val="22"/>
           <w:lang w:val="en-US"/>
@@ -348,7 +348,7 @@
       </w:r>
       <w:r>
         <w:rPr>
-          <w:rFonts w:ascii="Arial" w:hAnsi="Arial" w:cs="Arial"/>
+          <w:rFonts w:ascii="Helvetica" w:hAnsi="Helvetica" w:cs="Arial"/>
           <w:sz w:val="22"/>
           <w:szCs w:val="22"/>
           <w:lang w:val="en-US"/>
@@ -357,7 +357,7 @@
       </w:r>
       <w:r>
         <w:rPr>
-          <w:rFonts w:ascii="Arial" w:hAnsi="Arial" w:cs="Arial"/>
+          <w:rFonts w:ascii="Helvetica" w:hAnsi="Helvetica" w:cs="Arial"/>
           <w:sz w:val="22"/>
           <w:szCs w:val="22"/>
           <w:lang w:val="en-US"/>
@@ -369,15 +369,15 @@
       <w:pPr>
         <w:ind w:left="6381"/>
         <w:rPr>
-          <w:rFonts w:ascii="Arial" w:hAnsi="Arial" w:cs="Arial"/>
-          <w:sz w:val="22"/>
-          <w:szCs w:val="22"/>
-          <w:lang w:val="en-US"/>
-        </w:rPr>
-      </w:pPr>
-      <w:r>
-        <w:rPr>
-          <w:rFonts w:ascii="Arial" w:hAnsi="Arial" w:cs="Arial"/>
+          <w:rFonts w:ascii="Helvetica" w:hAnsi="Helvetica" w:cs="Arial"/>
+          <w:sz w:val="22"/>
+          <w:szCs w:val="22"/>
+          <w:lang w:val="en-US"/>
+        </w:rPr>
+      </w:pPr>
+      <w:r>
+        <w:rPr>
+          <w:rFonts w:ascii="Helvetica" w:hAnsi="Helvetica" w:cs="Arial"/>
           <w:sz w:val="22"/>
           <w:szCs w:val="22"/>
           <w:lang w:val="en-US"/>
@@ -387,7 +387,7 @@
       <w:proofErr w:type="spellStart"/>
       <w:r>
         <w:rPr>
-          <w:rFonts w:ascii="Arial" w:hAnsi="Arial" w:cs="Arial"/>
+          <w:rFonts w:ascii="Helvetica" w:hAnsi="Helvetica" w:cs="Arial"/>
           <w:sz w:val="22"/>
           <w:szCs w:val="22"/>
           <w:lang w:val="en-US"/>
@@ -397,7 +397,7 @@
       <w:proofErr w:type="spellEnd"/>
       <w:r>
         <w:rPr>
-          <w:rFonts w:ascii="Arial" w:hAnsi="Arial" w:cs="Arial"/>
+          <w:rFonts w:ascii="Helvetica" w:hAnsi="Helvetica" w:cs="Arial"/>
           <w:sz w:val="22"/>
           <w:szCs w:val="22"/>
           <w:lang w:val="en-US"/>
@@ -407,7 +407,7 @@
       <w:proofErr w:type="spellStart"/>
       <w:r>
         <w:rPr>
-          <w:rFonts w:ascii="Arial" w:hAnsi="Arial" w:cs="Arial"/>
+          <w:rFonts w:ascii="Helvetica" w:hAnsi="Helvetica" w:cs="Arial"/>
           <w:sz w:val="22"/>
           <w:szCs w:val="22"/>
           <w:lang w:val="en-US"/>
@@ -417,7 +417,7 @@
       <w:proofErr w:type="spellEnd"/>
       <w:r>
         <w:rPr>
-          <w:rFonts w:ascii="Arial" w:hAnsi="Arial" w:cs="Arial"/>
+          <w:rFonts w:ascii="Helvetica" w:hAnsi="Helvetica" w:cs="Arial"/>
           <w:sz w:val="22"/>
           <w:szCs w:val="22"/>
           <w:lang w:val="en-US"/>
@@ -432,56 +432,56 @@
           <w:tab w:val="left" w:pos="8640"/>
         </w:tabs>
         <w:rPr>
-          <w:rFonts w:ascii="Arial" w:hAnsi="Arial" w:cs="Arial"/>
-          <w:sz w:val="22"/>
-          <w:szCs w:val="22"/>
-          <w:lang w:val="en-US"/>
-        </w:rPr>
-      </w:pPr>
-    </w:p>
-    <w:p>
-      <w:pPr>
-        <w:tabs>
-          <w:tab w:val="left" w:pos="684"/>
-          <w:tab w:val="left" w:pos="8640"/>
-        </w:tabs>
-        <w:rPr>
-          <w:rFonts w:ascii="Arial" w:hAnsi="Arial" w:cs="Arial"/>
-          <w:sz w:val="22"/>
-          <w:szCs w:val="22"/>
-          <w:lang w:val="en-US"/>
-        </w:rPr>
-      </w:pPr>
-    </w:p>
-    <w:p>
-      <w:pPr>
-        <w:tabs>
-          <w:tab w:val="left" w:pos="684"/>
-          <w:tab w:val="left" w:pos="8640"/>
-        </w:tabs>
-        <w:rPr>
-          <w:rFonts w:ascii="Arial" w:hAnsi="Arial" w:cs="Arial"/>
-          <w:sz w:val="22"/>
-          <w:szCs w:val="22"/>
-          <w:lang w:val="en-US"/>
-        </w:rPr>
-      </w:pPr>
-    </w:p>
-    <w:p>
-      <w:pPr>
-        <w:tabs>
-          <w:tab w:val="left" w:pos="684"/>
-          <w:tab w:val="left" w:pos="8640"/>
-        </w:tabs>
-        <w:rPr>
-          <w:rFonts w:ascii="Arial" w:hAnsi="Arial" w:cs="Arial"/>
-          <w:sz w:val="22"/>
-          <w:szCs w:val="22"/>
-        </w:rPr>
-      </w:pPr>
-      <w:r>
-        <w:rPr>
-          <w:rFonts w:ascii="Arial" w:hAnsi="Arial" w:cs="Arial"/>
+          <w:rFonts w:ascii="Helvetica" w:hAnsi="Helvetica" w:cs="Arial"/>
+          <w:sz w:val="22"/>
+          <w:szCs w:val="22"/>
+          <w:lang w:val="en-US"/>
+        </w:rPr>
+      </w:pPr>
+    </w:p>
+    <w:p>
+      <w:pPr>
+        <w:tabs>
+          <w:tab w:val="left" w:pos="684"/>
+          <w:tab w:val="left" w:pos="8640"/>
+        </w:tabs>
+        <w:rPr>
+          <w:rFonts w:ascii="Helvetica" w:hAnsi="Helvetica" w:cs="Arial"/>
+          <w:sz w:val="22"/>
+          <w:szCs w:val="22"/>
+          <w:lang w:val="en-US"/>
+        </w:rPr>
+      </w:pPr>
+    </w:p>
+    <w:p>
+      <w:pPr>
+        <w:tabs>
+          <w:tab w:val="left" w:pos="684"/>
+          <w:tab w:val="left" w:pos="8640"/>
+        </w:tabs>
+        <w:rPr>
+          <w:rFonts w:ascii="Helvetica" w:hAnsi="Helvetica" w:cs="Arial"/>
+          <w:sz w:val="22"/>
+          <w:szCs w:val="22"/>
+          <w:lang w:val="en-US"/>
+        </w:rPr>
+      </w:pPr>
+    </w:p>
+    <w:p>
+      <w:pPr>
+        <w:tabs>
+          <w:tab w:val="left" w:pos="684"/>
+          <w:tab w:val="left" w:pos="8640"/>
+        </w:tabs>
+        <w:rPr>
+          <w:rFonts w:ascii="Helvetica" w:hAnsi="Helvetica" w:cs="Arial"/>
+          <w:sz w:val="22"/>
+          <w:szCs w:val="22"/>
+        </w:rPr>
+      </w:pPr>
+      <w:r>
+        <w:rPr>
+          <w:rFonts w:ascii="Helvetica" w:hAnsi="Helvetica" w:cs="Arial"/>
           <w:b/>
           <w:bCs/>
           <w:sz w:val="22"/>
@@ -497,41 +497,41 @@
           <w:tab w:val="left" w:pos="8640"/>
         </w:tabs>
         <w:rPr>
-          <w:rFonts w:ascii="Arial" w:hAnsi="Arial" w:cs="Arial"/>
-          <w:sz w:val="22"/>
-          <w:szCs w:val="22"/>
-        </w:rPr>
-      </w:pPr>
-    </w:p>
-    <w:p>
-      <w:pPr>
-        <w:tabs>
-          <w:tab w:val="left" w:pos="684"/>
-          <w:tab w:val="left" w:pos="8640"/>
-        </w:tabs>
-        <w:rPr>
-          <w:rFonts w:ascii="Arial" w:hAnsi="Arial" w:cs="Arial"/>
-          <w:sz w:val="22"/>
-          <w:szCs w:val="22"/>
-        </w:rPr>
-      </w:pPr>
-    </w:p>
-    <w:p>
-      <w:pPr>
-        <w:tabs>
-          <w:tab w:val="left" w:pos="684"/>
-          <w:tab w:val="left" w:pos="8640"/>
-        </w:tabs>
-        <w:rPr>
-          <w:rFonts w:ascii="Arial" w:hAnsi="Arial" w:cs="Arial"/>
-          <w:sz w:val="22"/>
-          <w:szCs w:val="22"/>
-          <w:lang w:val="en-US"/>
-        </w:rPr>
-      </w:pPr>
-      <w:r>
-        <w:rPr>
-          <w:rFonts w:ascii="Arial" w:hAnsi="Arial" w:cs="Arial"/>
+          <w:rFonts w:ascii="Helvetica" w:hAnsi="Helvetica" w:cs="Arial"/>
+          <w:sz w:val="22"/>
+          <w:szCs w:val="22"/>
+        </w:rPr>
+      </w:pPr>
+    </w:p>
+    <w:p>
+      <w:pPr>
+        <w:tabs>
+          <w:tab w:val="left" w:pos="684"/>
+          <w:tab w:val="left" w:pos="8640"/>
+        </w:tabs>
+        <w:rPr>
+          <w:rFonts w:ascii="Helvetica" w:hAnsi="Helvetica" w:cs="Arial"/>
+          <w:sz w:val="22"/>
+          <w:szCs w:val="22"/>
+        </w:rPr>
+      </w:pPr>
+    </w:p>
+    <w:p>
+      <w:pPr>
+        <w:tabs>
+          <w:tab w:val="left" w:pos="684"/>
+          <w:tab w:val="left" w:pos="8640"/>
+        </w:tabs>
+        <w:rPr>
+          <w:rFonts w:ascii="Helvetica" w:hAnsi="Helvetica" w:cs="Arial"/>
+          <w:sz w:val="22"/>
+          <w:szCs w:val="22"/>
+          <w:lang w:val="en-US"/>
+        </w:rPr>
+      </w:pPr>
+      <w:r>
+        <w:rPr>
+          <w:rFonts w:ascii="Helvetica" w:hAnsi="Helvetica" w:cs="Arial"/>
           <w:sz w:val="22"/>
           <w:szCs w:val="22"/>
         </w:rPr>
@@ -539,7 +539,7 @@
       </w:r>
       <w:r>
         <w:rPr>
-          <w:rFonts w:ascii="Arial" w:hAnsi="Arial" w:cs="Arial"/>
+          <w:rFonts w:ascii="Helvetica" w:hAnsi="Helvetica" w:cs="Arial"/>
           <w:sz w:val="22"/>
           <w:szCs w:val="22"/>
           <w:lang w:val="en-US"/>
@@ -550,7 +550,7 @@
       <w:proofErr w:type="gramStart"/>
       <w:r>
         <w:rPr>
-          <w:rFonts w:ascii="Arial" w:hAnsi="Arial" w:cs="Arial"/>
+          <w:rFonts w:ascii="Helvetica" w:hAnsi="Helvetica" w:cs="Arial"/>
           <w:sz w:val="22"/>
           <w:szCs w:val="22"/>
           <w:lang w:val="en-US"/>
@@ -561,7 +561,7 @@
       <w:proofErr w:type="gramEnd"/>
       <w:r>
         <w:rPr>
-          <w:rFonts w:ascii="Arial" w:hAnsi="Arial" w:cs="Arial"/>
+          <w:rFonts w:ascii="Helvetica" w:hAnsi="Helvetica" w:cs="Arial"/>
           <w:sz w:val="22"/>
           <w:szCs w:val="22"/>
           <w:lang w:val="en-US"/>
@@ -571,7 +571,7 @@
       <w:proofErr w:type="spellStart"/>
       <w:r>
         <w:rPr>
-          <w:rFonts w:ascii="Arial" w:hAnsi="Arial" w:cs="Arial"/>
+          <w:rFonts w:ascii="Helvetica" w:hAnsi="Helvetica" w:cs="Arial"/>
           <w:sz w:val="22"/>
           <w:szCs w:val="22"/>
           <w:lang w:val="en-US"/>
@@ -581,7 +581,7 @@
       <w:proofErr w:type="spellEnd"/>
       <w:r>
         <w:rPr>
-          <w:rFonts w:ascii="Arial" w:hAnsi="Arial" w:cs="Arial"/>
+          <w:rFonts w:ascii="Helvetica" w:hAnsi="Helvetica" w:cs="Arial"/>
           <w:sz w:val="22"/>
           <w:szCs w:val="22"/>
           <w:lang w:val="en-US"/>
@@ -591,7 +591,7 @@
       <w:proofErr w:type="spellStart"/>
       <w:r>
         <w:rPr>
-          <w:rFonts w:ascii="Arial" w:hAnsi="Arial" w:cs="Arial"/>
+          <w:rFonts w:ascii="Helvetica" w:hAnsi="Helvetica" w:cs="Arial"/>
           <w:sz w:val="22"/>
           <w:szCs w:val="22"/>
           <w:lang w:val="en-US"/>
@@ -601,7 +601,7 @@
       <w:proofErr w:type="spellEnd"/>
       <w:r>
         <w:rPr>
-          <w:rFonts w:ascii="Arial" w:hAnsi="Arial" w:cs="Arial"/>
+          <w:rFonts w:ascii="Helvetica" w:hAnsi="Helvetica" w:cs="Arial"/>
           <w:sz w:val="22"/>
           <w:szCs w:val="22"/>
           <w:lang w:val="en-US"/>
@@ -611,7 +611,7 @@
       <w:proofErr w:type="spellStart"/>
       <w:r>
         <w:rPr>
-          <w:rFonts w:ascii="Arial" w:hAnsi="Arial" w:cs="Arial"/>
+          <w:rFonts w:ascii="Helvetica" w:hAnsi="Helvetica" w:cs="Arial"/>
           <w:sz w:val="22"/>
           <w:szCs w:val="22"/>
           <w:lang w:val="en-US"/>
@@ -621,7 +621,7 @@
       <w:proofErr w:type="spellEnd"/>
       <w:r>
         <w:rPr>
-          <w:rFonts w:ascii="Arial" w:hAnsi="Arial" w:cs="Arial"/>
+          <w:rFonts w:ascii="Helvetica" w:hAnsi="Helvetica" w:cs="Arial"/>
           <w:sz w:val="22"/>
           <w:szCs w:val="22"/>
           <w:lang w:val="en-US"/>
@@ -636,28 +636,28 @@
           <w:tab w:val="left" w:pos="8640"/>
         </w:tabs>
         <w:rPr>
-          <w:rFonts w:ascii="Arial" w:hAnsi="Arial" w:cs="Arial"/>
-          <w:sz w:val="22"/>
-          <w:szCs w:val="22"/>
-          <w:lang w:val="en-US"/>
-        </w:rPr>
-      </w:pPr>
-    </w:p>
-    <w:p>
-      <w:pPr>
-        <w:tabs>
-          <w:tab w:val="left" w:pos="684"/>
-          <w:tab w:val="left" w:pos="8640"/>
-        </w:tabs>
-        <w:rPr>
-          <w:rFonts w:ascii="Arial" w:hAnsi="Arial" w:cs="Arial"/>
-          <w:sz w:val="22"/>
-          <w:szCs w:val="22"/>
-        </w:rPr>
-      </w:pPr>
-      <w:r>
-        <w:rPr>
-          <w:rFonts w:ascii="Arial" w:hAnsi="Arial" w:cs="Arial"/>
+          <w:rFonts w:ascii="Helvetica" w:hAnsi="Helvetica" w:cs="Arial"/>
+          <w:sz w:val="22"/>
+          <w:szCs w:val="22"/>
+          <w:lang w:val="en-US"/>
+        </w:rPr>
+      </w:pPr>
+    </w:p>
+    <w:p>
+      <w:pPr>
+        <w:tabs>
+          <w:tab w:val="left" w:pos="684"/>
+          <w:tab w:val="left" w:pos="8640"/>
+        </w:tabs>
+        <w:rPr>
+          <w:rFonts w:ascii="Helvetica" w:hAnsi="Helvetica" w:cs="Arial"/>
+          <w:sz w:val="22"/>
+          <w:szCs w:val="22"/>
+        </w:rPr>
+      </w:pPr>
+      <w:r>
+        <w:rPr>
+          <w:rFonts w:ascii="Helvetica" w:hAnsi="Helvetica" w:cs="Arial"/>
           <w:sz w:val="22"/>
           <w:szCs w:val="22"/>
         </w:rPr>
@@ -665,7 +665,7 @@
       </w:r>
       <w:r>
         <w:rPr>
-          <w:rFonts w:ascii="Arial" w:hAnsi="Arial" w:cs="Arial"/>
+          <w:rFonts w:ascii="Helvetica" w:hAnsi="Helvetica" w:cs="Arial"/>
           <w:sz w:val="22"/>
           <w:szCs w:val="22"/>
         </w:rPr>
@@ -673,7 +673,7 @@
       </w:r>
       <w:r>
         <w:rPr>
-          <w:rFonts w:ascii="Arial" w:hAnsi="Arial" w:cs="Arial"/>
+          <w:rFonts w:ascii="Helvetica" w:hAnsi="Helvetica" w:cs="Arial"/>
           <w:sz w:val="22"/>
           <w:szCs w:val="22"/>
         </w:rPr>
@@ -681,7 +681,7 @@
       </w:r>
       <w:r>
         <w:rPr>
-          <w:rFonts w:ascii="Arial" w:hAnsi="Arial" w:cs="Arial"/>
+          <w:rFonts w:ascii="Helvetica" w:hAnsi="Helvetica" w:cs="Arial"/>
           <w:sz w:val="22"/>
           <w:szCs w:val="22"/>
         </w:rPr>
@@ -689,7 +689,7 @@
       </w:r>
       <w:r>
         <w:rPr>
-          <w:rFonts w:ascii="Arial" w:hAnsi="Arial" w:cs="Arial"/>
+          <w:rFonts w:ascii="Helvetica" w:hAnsi="Helvetica" w:cs="Arial"/>
           <w:sz w:val="22"/>
           <w:szCs w:val="22"/>
         </w:rPr>
@@ -697,7 +697,7 @@
       </w:r>
       <w:r>
         <w:rPr>
-          <w:rFonts w:ascii="Arial" w:hAnsi="Arial" w:cs="Arial"/>
+          <w:rFonts w:ascii="Helvetica" w:hAnsi="Helvetica" w:cs="Arial"/>
           <w:sz w:val="22"/>
           <w:szCs w:val="22"/>
         </w:rPr>
@@ -705,7 +705,7 @@
       </w:r>
       <w:r>
         <w:rPr>
-          <w:rFonts w:ascii="Arial" w:hAnsi="Arial" w:cs="Arial"/>
+          <w:rFonts w:ascii="Helvetica" w:hAnsi="Helvetica" w:cs="Arial"/>
           <w:sz w:val="22"/>
           <w:szCs w:val="22"/>
         </w:rPr>
@@ -713,7 +713,7 @@
       </w:r>
       <w:r>
         <w:rPr>
-          <w:rFonts w:ascii="Arial" w:hAnsi="Arial" w:cs="Arial"/>
+          <w:rFonts w:ascii="Helvetica" w:hAnsi="Helvetica" w:cs="Arial"/>
           <w:sz w:val="22"/>
           <w:szCs w:val="22"/>
         </w:rPr>
@@ -721,7 +721,7 @@
       </w:r>
       <w:r>
         <w:rPr>
-          <w:rFonts w:ascii="Arial" w:hAnsi="Arial" w:cs="Arial"/>
+          <w:rFonts w:ascii="Helvetica" w:hAnsi="Helvetica" w:cs="Arial"/>
           <w:sz w:val="22"/>
           <w:szCs w:val="22"/>
         </w:rPr>
@@ -729,7 +729,7 @@
       </w:r>
       <w:r>
         <w:rPr>
-          <w:rFonts w:ascii="Arial" w:hAnsi="Arial" w:cs="Arial"/>
+          <w:rFonts w:ascii="Helvetica" w:hAnsi="Helvetica" w:cs="Arial"/>
           <w:sz w:val="22"/>
           <w:szCs w:val="22"/>
         </w:rPr>
@@ -737,7 +737,7 @@
       </w:r>
       <w:r>
         <w:rPr>
-          <w:rFonts w:ascii="Arial" w:hAnsi="Arial" w:cs="Arial"/>
+          <w:rFonts w:ascii="Helvetica" w:hAnsi="Helvetica" w:cs="Arial"/>
           <w:sz w:val="22"/>
           <w:szCs w:val="22"/>
         </w:rPr>
@@ -745,7 +745,7 @@
       </w:r>
       <w:r>
         <w:rPr>
-          <w:rFonts w:ascii="Arial" w:hAnsi="Arial" w:cs="Arial"/>
+          <w:rFonts w:ascii="Helvetica" w:hAnsi="Helvetica" w:cs="Arial"/>
           <w:sz w:val="22"/>
           <w:szCs w:val="22"/>
         </w:rPr>
@@ -753,7 +753,7 @@
       </w:r>
       <w:r>
         <w:rPr>
-          <w:rFonts w:ascii="Arial" w:hAnsi="Arial" w:cs="Arial"/>
+          <w:rFonts w:ascii="Helvetica" w:hAnsi="Helvetica" w:cs="Arial"/>
           <w:sz w:val="22"/>
           <w:szCs w:val="22"/>
         </w:rPr>
@@ -767,20 +767,20 @@
           <w:tab w:val="left" w:pos="8640"/>
         </w:tabs>
         <w:rPr>
-          <w:rFonts w:ascii="Arial" w:hAnsi="Arial" w:cs="Arial"/>
-          <w:sz w:val="22"/>
-          <w:szCs w:val="22"/>
-        </w:rPr>
-      </w:pPr>
-    </w:p>
-    <w:p>
-      <w:pPr>
-        <w:tabs>
-          <w:tab w:val="left" w:pos="684"/>
-          <w:tab w:val="left" w:pos="8640"/>
-        </w:tabs>
-        <w:rPr>
-          <w:rFonts w:ascii="Arial" w:eastAsia="Arial" w:hAnsi="Arial" w:cs="Arial"/>
+          <w:rFonts w:ascii="Helvetica" w:hAnsi="Helvetica" w:cs="Arial"/>
+          <w:sz w:val="22"/>
+          <w:szCs w:val="22"/>
+        </w:rPr>
+      </w:pPr>
+    </w:p>
+    <w:p>
+      <w:pPr>
+        <w:tabs>
+          <w:tab w:val="left" w:pos="684"/>
+          <w:tab w:val="left" w:pos="8640"/>
+        </w:tabs>
+        <w:rPr>
+          <w:rFonts w:ascii="Helvetica" w:eastAsia="Arial" w:hAnsi="Helvetica" w:cs="Arial"/>
           <w:color w:val="000000"/>
           <w:kern w:val="0"/>
           <w:sz w:val="22"/>
@@ -790,7 +790,7 @@
       </w:pPr>
       <w:r>
         <w:rPr>
-          <w:rFonts w:ascii="Arial" w:eastAsia="Arial" w:hAnsi="Arial" w:cs="Arial"/>
+          <w:rFonts w:ascii="Helvetica" w:eastAsia="Arial" w:hAnsi="Helvetica" w:cs="Arial"/>
           <w:color w:val="000000"/>
           <w:sz w:val="22"/>
           <w:szCs w:val="22"/>
@@ -805,20 +805,20 @@
           <w:tab w:val="left" w:pos="8640"/>
         </w:tabs>
         <w:rPr>
-          <w:rFonts w:ascii="Arial" w:hAnsi="Arial" w:cs="Arial"/>
-          <w:sz w:val="22"/>
-          <w:szCs w:val="22"/>
-        </w:rPr>
-      </w:pPr>
-    </w:p>
-    <w:p>
-      <w:pPr>
-        <w:tabs>
-          <w:tab w:val="left" w:pos="684"/>
-          <w:tab w:val="left" w:pos="8640"/>
-        </w:tabs>
-        <w:rPr>
-          <w:rFonts w:ascii="Arial" w:eastAsia="Arial" w:hAnsi="Arial" w:cs="Arial"/>
+          <w:rFonts w:ascii="Helvetica" w:hAnsi="Helvetica" w:cs="Arial"/>
+          <w:sz w:val="22"/>
+          <w:szCs w:val="22"/>
+        </w:rPr>
+      </w:pPr>
+    </w:p>
+    <w:p>
+      <w:pPr>
+        <w:tabs>
+          <w:tab w:val="left" w:pos="684"/>
+          <w:tab w:val="left" w:pos="8640"/>
+        </w:tabs>
+        <w:rPr>
+          <w:rFonts w:ascii="Helvetica" w:eastAsia="Arial" w:hAnsi="Helvetica" w:cs="Arial"/>
           <w:color w:val="000000"/>
           <w:kern w:val="0"/>
           <w:sz w:val="22"/>
@@ -828,7 +828,7 @@
       </w:pPr>
       <w:r>
         <w:rPr>
-          <w:rFonts w:ascii="Arial" w:eastAsia="Arial" w:hAnsi="Arial" w:cs="Arial"/>
+          <w:rFonts w:ascii="Helvetica" w:eastAsia="Arial" w:hAnsi="Helvetica" w:cs="Arial"/>
           <w:color w:val="000000"/>
           <w:sz w:val="22"/>
           <w:szCs w:val="22"/>
@@ -843,43 +843,35 @@
           <w:tab w:val="left" w:pos="8640"/>
         </w:tabs>
         <w:rPr>
-          <w:rFonts w:ascii="Arial" w:hAnsi="Arial" w:cs="Arial"/>
-          <w:sz w:val="22"/>
-          <w:szCs w:val="22"/>
-        </w:rPr>
-      </w:pPr>
-    </w:p>
-    <w:p>
-      <w:pPr>
-        <w:tabs>
-          <w:tab w:val="left" w:pos="684"/>
-          <w:tab w:val="left" w:pos="8640"/>
-        </w:tabs>
-        <w:rPr>
-          <w:rFonts w:ascii="Arial" w:hAnsi="Arial" w:cs="Arial"/>
-          <w:sz w:val="22"/>
-          <w:szCs w:val="22"/>
-        </w:rPr>
-      </w:pPr>
-      <w:r>
-        <w:rPr>
-          <w:rFonts w:ascii="Arial" w:hAnsi="Arial" w:cs="Arial"/>
-          <w:sz w:val="22"/>
-          <w:szCs w:val="22"/>
-        </w:rPr>
-        <w:t>Im beigefügten Schema ist die neue Systematik</w:t>
-      </w:r>
-      <w:r>
-        <w:rPr>
-          <w:rFonts w:ascii="Arial" w:hAnsi="Arial" w:cs="Arial"/>
-          <w:sz w:val="22"/>
-          <w:szCs w:val="22"/>
-        </w:rPr>
-        <w:t xml:space="preserve"> </w:t>
-      </w:r>
-      <w:r>
-        <w:rPr>
-          <w:rFonts w:ascii="Arial" w:hAnsi="Arial" w:cs="Arial"/>
+          <w:rFonts w:ascii="Helvetica" w:hAnsi="Helvetica" w:cs="Arial"/>
+          <w:sz w:val="22"/>
+          <w:szCs w:val="22"/>
+        </w:rPr>
+      </w:pPr>
+    </w:p>
+    <w:p>
+      <w:pPr>
+        <w:tabs>
+          <w:tab w:val="left" w:pos="684"/>
+          <w:tab w:val="left" w:pos="8640"/>
+        </w:tabs>
+        <w:rPr>
+          <w:rFonts w:ascii="Helvetica" w:hAnsi="Helvetica" w:cs="Arial"/>
+          <w:sz w:val="22"/>
+          <w:szCs w:val="22"/>
+        </w:rPr>
+      </w:pPr>
+      <w:r>
+        <w:rPr>
+          <w:rFonts w:ascii="Helvetica" w:hAnsi="Helvetica" w:cs="Arial"/>
+          <w:sz w:val="22"/>
+          <w:szCs w:val="22"/>
+        </w:rPr>
+        <w:t xml:space="preserve">Im beigefügten Schema ist die neue Systematik </w:t>
+      </w:r>
+      <w:r>
+        <w:rPr>
+          <w:rFonts w:ascii="Helvetica" w:hAnsi="Helvetica" w:cs="Arial"/>
           <w:sz w:val="22"/>
           <w:szCs w:val="22"/>
         </w:rPr>
@@ -887,7 +879,7 @@
       </w:r>
       <w:r>
         <w:rPr>
-          <w:rFonts w:ascii="Arial" w:hAnsi="Arial" w:cs="Arial"/>
+          <w:rFonts w:ascii="Helvetica" w:hAnsi="Helvetica" w:cs="Arial"/>
           <w:sz w:val="22"/>
           <w:szCs w:val="22"/>
         </w:rPr>
@@ -901,27 +893,27 @@
           <w:tab w:val="left" w:pos="8640"/>
         </w:tabs>
         <w:rPr>
-          <w:rFonts w:ascii="Arial" w:hAnsi="Arial" w:cs="Arial"/>
-          <w:sz w:val="22"/>
-          <w:szCs w:val="22"/>
-        </w:rPr>
-      </w:pPr>
-    </w:p>
-    <w:p>
-      <w:pPr>
-        <w:tabs>
-          <w:tab w:val="left" w:pos="684"/>
-          <w:tab w:val="left" w:pos="8640"/>
-        </w:tabs>
-        <w:rPr>
-          <w:rFonts w:ascii="Arial" w:hAnsi="Arial" w:cs="Arial"/>
-          <w:sz w:val="22"/>
-          <w:szCs w:val="22"/>
-        </w:rPr>
-      </w:pPr>
-      <w:r>
-        <w:rPr>
-          <w:rFonts w:ascii="Arial" w:hAnsi="Arial" w:cs="Arial"/>
+          <w:rFonts w:ascii="Helvetica" w:hAnsi="Helvetica" w:cs="Arial"/>
+          <w:sz w:val="22"/>
+          <w:szCs w:val="22"/>
+        </w:rPr>
+      </w:pPr>
+    </w:p>
+    <w:p>
+      <w:pPr>
+        <w:tabs>
+          <w:tab w:val="left" w:pos="684"/>
+          <w:tab w:val="left" w:pos="8640"/>
+        </w:tabs>
+        <w:rPr>
+          <w:rFonts w:ascii="Helvetica" w:hAnsi="Helvetica" w:cs="Arial"/>
+          <w:sz w:val="22"/>
+          <w:szCs w:val="22"/>
+        </w:rPr>
+      </w:pPr>
+      <w:r>
+        <w:rPr>
+          <w:rFonts w:ascii="Helvetica" w:hAnsi="Helvetica" w:cs="Arial"/>
           <w:sz w:val="22"/>
           <w:szCs w:val="22"/>
         </w:rPr>
@@ -935,43 +927,35 @@
           <w:tab w:val="left" w:pos="8640"/>
         </w:tabs>
         <w:rPr>
-          <w:rFonts w:ascii="Arial" w:hAnsi="Arial" w:cs="Arial"/>
-          <w:sz w:val="22"/>
-          <w:szCs w:val="22"/>
-        </w:rPr>
-      </w:pPr>
-    </w:p>
-    <w:p>
-      <w:pPr>
-        <w:tabs>
-          <w:tab w:val="left" w:pos="684"/>
-          <w:tab w:val="left" w:pos="8640"/>
-        </w:tabs>
-        <w:rPr>
-          <w:rFonts w:ascii="Arial" w:hAnsi="Arial" w:cs="Arial"/>
-          <w:sz w:val="22"/>
-          <w:szCs w:val="22"/>
-        </w:rPr>
-      </w:pPr>
-      <w:r>
-        <w:rPr>
-          <w:rFonts w:ascii="Arial" w:hAnsi="Arial" w:cs="Arial"/>
-          <w:sz w:val="22"/>
-          <w:szCs w:val="22"/>
-        </w:rPr>
-        <w:t xml:space="preserve">Ich bitte </w:t>
-      </w:r>
-      <w:r>
-        <w:rPr>
-          <w:rFonts w:ascii="Arial" w:hAnsi="Arial" w:cs="Arial"/>
-          <w:sz w:val="22"/>
-          <w:szCs w:val="22"/>
-        </w:rPr>
-        <w:t>Sie</w:t>
-      </w:r>
-      <w:r>
-        <w:rPr>
-          <w:rFonts w:ascii="Arial" w:hAnsi="Arial" w:cs="Arial"/>
+          <w:rFonts w:ascii="Helvetica" w:hAnsi="Helvetica" w:cs="Arial"/>
+          <w:sz w:val="22"/>
+          <w:szCs w:val="22"/>
+        </w:rPr>
+      </w:pPr>
+    </w:p>
+    <w:p>
+      <w:pPr>
+        <w:tabs>
+          <w:tab w:val="left" w:pos="684"/>
+          <w:tab w:val="left" w:pos="8640"/>
+        </w:tabs>
+        <w:rPr>
+          <w:rFonts w:ascii="Helvetica" w:hAnsi="Helvetica" w:cs="Arial"/>
+          <w:sz w:val="22"/>
+          <w:szCs w:val="22"/>
+        </w:rPr>
+      </w:pPr>
+      <w:r>
+        <w:rPr>
+          <w:rFonts w:ascii="Helvetica" w:hAnsi="Helvetica" w:cs="Arial"/>
+          <w:sz w:val="22"/>
+          <w:szCs w:val="22"/>
+        </w:rPr>
+        <w:t>Ich bitte Sie</w:t>
+      </w:r>
+      <w:r>
+        <w:rPr>
+          <w:rFonts w:ascii="Helvetica" w:hAnsi="Helvetica" w:cs="Arial"/>
           <w:sz w:val="22"/>
           <w:szCs w:val="22"/>
         </w:rPr>
@@ -979,39 +963,15 @@
       </w:r>
       <w:r>
         <w:rPr>
-          <w:rFonts w:ascii="Arial" w:hAnsi="Arial" w:cs="Arial"/>
-          <w:sz w:val="22"/>
-          <w:szCs w:val="22"/>
-        </w:rPr>
-        <w:t>, bei der nächsten Kodierung meiner Diagnose diese Änderungen zu berücksichtigen</w:t>
-      </w:r>
-      <w:r>
-        <w:rPr>
-          <w:rFonts w:ascii="Arial" w:hAnsi="Arial" w:cs="Arial"/>
-          <w:sz w:val="22"/>
-          <w:szCs w:val="22"/>
-        </w:rPr>
-        <w:t>.</w:t>
-      </w:r>
-      <w:r>
-        <w:rPr>
-          <w:rFonts w:ascii="Arial" w:hAnsi="Arial" w:cs="Arial"/>
-          <w:sz w:val="22"/>
-          <w:szCs w:val="22"/>
-        </w:rPr>
-        <w:t xml:space="preserve"> </w:t>
-      </w:r>
-      <w:r>
-        <w:rPr>
-          <w:rFonts w:ascii="Arial" w:hAnsi="Arial" w:cs="Arial"/>
-          <w:sz w:val="22"/>
-          <w:szCs w:val="22"/>
-        </w:rPr>
-        <w:t xml:space="preserve">Meines Wissens, haben sich für meine anderen bestehenden Diagnosen keine Änderungen durch die neue ICD-10 GM2026 Version ergeben. </w:t>
-      </w:r>
-      <w:r>
-        <w:rPr>
-          <w:rFonts w:ascii="Arial" w:hAnsi="Arial" w:cs="Arial"/>
+          <w:rFonts w:ascii="Helvetica" w:hAnsi="Helvetica" w:cs="Arial"/>
+          <w:sz w:val="22"/>
+          <w:szCs w:val="22"/>
+        </w:rPr>
+        <w:t xml:space="preserve">, bei der nächsten Kodierung meiner Diagnose diese Änderungen zu berücksichtigen. Meines Wissens, haben sich für meine anderen bestehenden Diagnosen keine Änderungen durch die neue ICD-10 GM2026 Version ergeben. </w:t>
+      </w:r>
+      <w:r>
+        <w:rPr>
+          <w:rFonts w:ascii="Helvetica" w:hAnsi="Helvetica" w:cs="Arial"/>
           <w:sz w:val="22"/>
           <w:szCs w:val="22"/>
         </w:rPr>
@@ -1019,7 +979,7 @@
       </w:r>
       <w:r>
         <w:rPr>
-          <w:rFonts w:ascii="Arial" w:hAnsi="Arial" w:cs="Arial"/>
+          <w:rFonts w:ascii="Helvetica" w:hAnsi="Helvetica" w:cs="Arial"/>
           <w:sz w:val="22"/>
           <w:szCs w:val="22"/>
         </w:rPr>
@@ -1027,7 +987,7 @@
       </w:r>
       <w:r>
         <w:rPr>
-          <w:rFonts w:ascii="Arial" w:hAnsi="Arial" w:cs="Arial"/>
+          <w:rFonts w:ascii="Helvetica" w:hAnsi="Helvetica" w:cs="Arial"/>
           <w:sz w:val="22"/>
           <w:szCs w:val="22"/>
         </w:rPr>
@@ -1035,49 +995,41 @@
       </w:r>
       <w:r>
         <w:rPr>
-          <w:rFonts w:ascii="Arial" w:hAnsi="Arial" w:cs="Arial"/>
-          <w:sz w:val="22"/>
-          <w:szCs w:val="22"/>
-        </w:rPr>
-        <w:t xml:space="preserve">. </w:t>
-      </w:r>
-      <w:r>
-        <w:rPr>
-          <w:rFonts w:ascii="Arial" w:hAnsi="Arial" w:cs="Arial"/>
-          <w:sz w:val="22"/>
-          <w:szCs w:val="22"/>
-        </w:rPr>
-        <w:t>Gerne stehe ich für Rückfragen zur Verfügung.</w:t>
-      </w:r>
-    </w:p>
-    <w:p>
-      <w:pPr>
-        <w:tabs>
-          <w:tab w:val="left" w:pos="684"/>
-          <w:tab w:val="left" w:pos="8640"/>
-        </w:tabs>
-        <w:rPr>
-          <w:rFonts w:ascii="Arial" w:hAnsi="Arial" w:cs="Arial"/>
-          <w:sz w:val="22"/>
-          <w:szCs w:val="22"/>
-        </w:rPr>
-      </w:pPr>
-    </w:p>
-    <w:p>
-      <w:pPr>
-        <w:tabs>
-          <w:tab w:val="left" w:pos="684"/>
-          <w:tab w:val="left" w:pos="8640"/>
-        </w:tabs>
-        <w:rPr>
-          <w:rFonts w:ascii="Arial" w:hAnsi="Arial" w:cs="Arial"/>
-          <w:sz w:val="22"/>
-          <w:szCs w:val="22"/>
-        </w:rPr>
-      </w:pPr>
-      <w:r>
-        <w:rPr>
-          <w:rFonts w:ascii="Arial" w:hAnsi="Arial" w:cs="Arial"/>
+          <w:rFonts w:ascii="Helvetica" w:hAnsi="Helvetica" w:cs="Arial"/>
+          <w:sz w:val="22"/>
+          <w:szCs w:val="22"/>
+        </w:rPr>
+        <w:t>. Gerne stehe ich für Rückfragen zur Verfügung.</w:t>
+      </w:r>
+    </w:p>
+    <w:p>
+      <w:pPr>
+        <w:tabs>
+          <w:tab w:val="left" w:pos="684"/>
+          <w:tab w:val="left" w:pos="8640"/>
+        </w:tabs>
+        <w:rPr>
+          <w:rFonts w:ascii="Helvetica" w:hAnsi="Helvetica" w:cs="Arial"/>
+          <w:sz w:val="22"/>
+          <w:szCs w:val="22"/>
+        </w:rPr>
+      </w:pPr>
+    </w:p>
+    <w:p>
+      <w:pPr>
+        <w:tabs>
+          <w:tab w:val="left" w:pos="684"/>
+          <w:tab w:val="left" w:pos="8640"/>
+        </w:tabs>
+        <w:rPr>
+          <w:rFonts w:ascii="Helvetica" w:hAnsi="Helvetica" w:cs="Arial"/>
+          <w:sz w:val="22"/>
+          <w:szCs w:val="22"/>
+        </w:rPr>
+      </w:pPr>
+      <w:r>
+        <w:rPr>
+          <w:rFonts w:ascii="Helvetica" w:hAnsi="Helvetica" w:cs="Arial"/>
           <w:sz w:val="22"/>
           <w:szCs w:val="22"/>
         </w:rPr>
@@ -1091,53 +1043,53 @@
           <w:tab w:val="left" w:pos="8640"/>
         </w:tabs>
         <w:rPr>
-          <w:rFonts w:ascii="Arial" w:hAnsi="Arial" w:cs="Arial"/>
-          <w:sz w:val="22"/>
-          <w:szCs w:val="22"/>
-        </w:rPr>
-      </w:pPr>
-    </w:p>
-    <w:p>
-      <w:pPr>
-        <w:tabs>
-          <w:tab w:val="left" w:pos="684"/>
-          <w:tab w:val="left" w:pos="8640"/>
-        </w:tabs>
-        <w:rPr>
-          <w:rFonts w:ascii="Arial" w:hAnsi="Arial" w:cs="Arial"/>
-          <w:sz w:val="22"/>
-          <w:szCs w:val="22"/>
-        </w:rPr>
-      </w:pPr>
-    </w:p>
-    <w:p>
-      <w:pPr>
-        <w:tabs>
-          <w:tab w:val="left" w:pos="684"/>
-          <w:tab w:val="left" w:pos="8640"/>
-        </w:tabs>
-        <w:rPr>
-          <w:rFonts w:ascii="Arial" w:hAnsi="Arial" w:cs="Arial"/>
-          <w:sz w:val="22"/>
-          <w:szCs w:val="22"/>
-        </w:rPr>
-      </w:pPr>
-    </w:p>
-    <w:p>
-      <w:pPr>
-        <w:tabs>
-          <w:tab w:val="left" w:pos="684"/>
-          <w:tab w:val="left" w:pos="8640"/>
-        </w:tabs>
-        <w:rPr>
-          <w:rFonts w:ascii="Arial" w:hAnsi="Arial" w:cs="Arial"/>
-          <w:sz w:val="22"/>
-          <w:szCs w:val="22"/>
-        </w:rPr>
-      </w:pPr>
-      <w:r>
-        <w:rPr>
-          <w:rFonts w:ascii="Arial" w:hAnsi="Arial" w:cs="Arial"/>
+          <w:rFonts w:ascii="Helvetica" w:hAnsi="Helvetica" w:cs="Arial"/>
+          <w:sz w:val="22"/>
+          <w:szCs w:val="22"/>
+        </w:rPr>
+      </w:pPr>
+    </w:p>
+    <w:p>
+      <w:pPr>
+        <w:tabs>
+          <w:tab w:val="left" w:pos="684"/>
+          <w:tab w:val="left" w:pos="8640"/>
+        </w:tabs>
+        <w:rPr>
+          <w:rFonts w:ascii="Helvetica" w:hAnsi="Helvetica" w:cs="Arial"/>
+          <w:sz w:val="22"/>
+          <w:szCs w:val="22"/>
+        </w:rPr>
+      </w:pPr>
+    </w:p>
+    <w:p>
+      <w:pPr>
+        <w:tabs>
+          <w:tab w:val="left" w:pos="684"/>
+          <w:tab w:val="left" w:pos="8640"/>
+        </w:tabs>
+        <w:rPr>
+          <w:rFonts w:ascii="Helvetica" w:hAnsi="Helvetica" w:cs="Arial"/>
+          <w:sz w:val="22"/>
+          <w:szCs w:val="22"/>
+        </w:rPr>
+      </w:pPr>
+    </w:p>
+    <w:p>
+      <w:pPr>
+        <w:tabs>
+          <w:tab w:val="left" w:pos="684"/>
+          <w:tab w:val="left" w:pos="8640"/>
+        </w:tabs>
+        <w:rPr>
+          <w:rFonts w:ascii="Helvetica" w:hAnsi="Helvetica" w:cs="Arial"/>
+          <w:sz w:val="22"/>
+          <w:szCs w:val="22"/>
+        </w:rPr>
+      </w:pPr>
+      <w:r>
+        <w:rPr>
+          <w:rFonts w:ascii="Helvetica" w:hAnsi="Helvetica" w:cs="Arial"/>
           <w:sz w:val="22"/>
           <w:szCs w:val="22"/>
         </w:rPr>
@@ -1151,27 +1103,27 @@
           <w:tab w:val="left" w:pos="8640"/>
         </w:tabs>
         <w:rPr>
-          <w:rFonts w:ascii="Arial" w:hAnsi="Arial" w:cs="Arial"/>
-          <w:sz w:val="22"/>
-          <w:szCs w:val="22"/>
-        </w:rPr>
-      </w:pPr>
-    </w:p>
-    <w:p>
-      <w:pPr>
-        <w:tabs>
-          <w:tab w:val="left" w:pos="684"/>
-          <w:tab w:val="left" w:pos="8640"/>
-        </w:tabs>
-        <w:rPr>
-          <w:rFonts w:ascii="Arial" w:hAnsi="Arial" w:cs="Arial"/>
-          <w:sz w:val="22"/>
-          <w:szCs w:val="22"/>
-        </w:rPr>
-      </w:pPr>
-      <w:r>
-        <w:rPr>
-          <w:rFonts w:ascii="Arial" w:hAnsi="Arial" w:cs="Arial"/>
+          <w:rFonts w:ascii="Helvetica" w:hAnsi="Helvetica" w:cs="Arial"/>
+          <w:sz w:val="22"/>
+          <w:szCs w:val="22"/>
+        </w:rPr>
+      </w:pPr>
+    </w:p>
+    <w:p>
+      <w:pPr>
+        <w:tabs>
+          <w:tab w:val="left" w:pos="684"/>
+          <w:tab w:val="left" w:pos="8640"/>
+        </w:tabs>
+        <w:rPr>
+          <w:rFonts w:ascii="Helvetica" w:hAnsi="Helvetica" w:cs="Arial"/>
+          <w:sz w:val="22"/>
+          <w:szCs w:val="22"/>
+        </w:rPr>
+      </w:pPr>
+      <w:r>
+        <w:rPr>
+          <w:rFonts w:ascii="Helvetica" w:hAnsi="Helvetica" w:cs="Arial"/>
           <w:b/>
           <w:bCs/>
           <w:sz w:val="22"/>
@@ -1187,14 +1139,14 @@
           <w:tab w:val="left" w:pos="8640"/>
         </w:tabs>
         <w:rPr>
-          <w:rFonts w:ascii="Arial" w:hAnsi="Arial" w:cs="Arial"/>
+          <w:rFonts w:ascii="Helvetica" w:hAnsi="Helvetica" w:cs="Arial"/>
           <w:sz w:val="20"/>
           <w:szCs w:val="22"/>
         </w:rPr>
       </w:pPr>
       <w:r>
         <w:rPr>
-          <w:rFonts w:ascii="Arial" w:hAnsi="Arial" w:cs="Arial"/>
+          <w:rFonts w:ascii="Helvetica" w:hAnsi="Helvetica" w:cs="Arial"/>
           <w:sz w:val="20"/>
           <w:szCs w:val="22"/>
         </w:rPr>
@@ -1208,14 +1160,14 @@
           <w:tab w:val="left" w:pos="8640"/>
         </w:tabs>
         <w:rPr>
-          <w:rFonts w:ascii="Arial" w:hAnsi="Arial" w:cs="Arial"/>
+          <w:rFonts w:ascii="Helvetica" w:hAnsi="Helvetica" w:cs="Arial"/>
           <w:sz w:val="20"/>
           <w:szCs w:val="22"/>
         </w:rPr>
       </w:pPr>
       <w:r>
         <w:rPr>
-          <w:rFonts w:ascii="Arial" w:hAnsi="Arial" w:cs="Arial"/>
+          <w:rFonts w:ascii="Helvetica" w:hAnsi="Helvetica" w:cs="Arial"/>
           <w:sz w:val="20"/>
           <w:szCs w:val="22"/>
         </w:rPr>
@@ -1223,7 +1175,7 @@
       </w:r>
       <w:r>
         <w:rPr>
-          <w:rFonts w:ascii="Arial" w:hAnsi="Arial" w:cs="Arial"/>
+          <w:rFonts w:ascii="Helvetica" w:hAnsi="Helvetica" w:cs="Arial"/>
           <w:sz w:val="20"/>
           <w:szCs w:val="22"/>
         </w:rPr>
@@ -1235,14 +1187,14 @@
         <w:widowControl/>
         <w:suppressAutoHyphens w:val="0"/>
         <w:rPr>
-          <w:rFonts w:ascii="Arial" w:hAnsi="Arial" w:cs="Arial"/>
+          <w:rFonts w:ascii="Helvetica" w:hAnsi="Helvetica" w:cs="Arial"/>
           <w:sz w:val="20"/>
           <w:szCs w:val="22"/>
         </w:rPr>
       </w:pPr>
       <w:r>
         <w:rPr>
-          <w:rFonts w:ascii="Arial" w:hAnsi="Arial" w:cs="Arial"/>
+          <w:rFonts w:ascii="Helvetica" w:hAnsi="Helvetica" w:cs="Arial"/>
           <w:sz w:val="20"/>
           <w:szCs w:val="22"/>
         </w:rPr>
@@ -1256,7 +1208,7 @@
           <w:tab w:val="left" w:pos="8640"/>
         </w:tabs>
         <w:rPr>
-          <w:rFonts w:ascii="Arial" w:eastAsia="Arial" w:hAnsi="Arial" w:cs="Arial"/>
+          <w:rFonts w:ascii="Helvetica" w:eastAsia="Arial" w:hAnsi="Helvetica" w:cs="Arial"/>
           <w:color w:val="000000"/>
           <w:kern w:val="0"/>
           <w:u w:val="single"/>
@@ -1265,7 +1217,7 @@
       </w:pPr>
       <w:r>
         <w:rPr>
-          <w:rFonts w:ascii="Arial" w:eastAsia="Arial" w:hAnsi="Arial" w:cs="Arial"/>
+          <w:rFonts w:ascii="Helvetica" w:eastAsia="Arial" w:hAnsi="Helvetica" w:cs="Arial"/>
           <w:b/>
           <w:bCs/>
           <w:color w:val="000000"/>
@@ -1282,7 +1234,7 @@
           <w:tab w:val="left" w:pos="8640"/>
         </w:tabs>
         <w:rPr>
-          <w:rFonts w:ascii="Arial" w:eastAsia="Arial" w:hAnsi="Arial" w:cs="Arial"/>
+          <w:rFonts w:ascii="Helvetica" w:eastAsia="Arial" w:hAnsi="Helvetica" w:cs="Arial"/>
           <w:color w:val="000000"/>
           <w:sz w:val="20"/>
           <w:szCs w:val="20"/>
@@ -1290,7 +1242,7 @@
       </w:pPr>
       <w:r>
         <w:rPr>
-          <w:rFonts w:ascii="Arial" w:eastAsia="Arial" w:hAnsi="Arial" w:cs="Arial"/>
+          <w:rFonts w:ascii="Helvetica" w:eastAsia="Arial" w:hAnsi="Helvetica" w:cs="Arial"/>
           <w:noProof/>
           <w:color w:val="000000"/>
         </w:rPr>
@@ -1347,15 +1299,15 @@
     <w:p>
       <w:pPr>
         <w:rPr>
-          <w:rFonts w:ascii="Arial" w:eastAsia="Arial" w:hAnsi="Arial" w:cs="Arial"/>
-          <w:color w:val="000000"/>
-          <w:sz w:val="22"/>
-          <w:szCs w:val="22"/>
-        </w:rPr>
-      </w:pPr>
-      <w:r>
-        <w:rPr>
-          <w:rFonts w:ascii="Arial" w:eastAsia="Arial" w:hAnsi="Arial" w:cs="Arial"/>
+          <w:rFonts w:ascii="Helvetica" w:eastAsia="Arial" w:hAnsi="Helvetica" w:cs="Arial"/>
+          <w:color w:val="000000"/>
+          <w:sz w:val="22"/>
+          <w:szCs w:val="22"/>
+        </w:rPr>
+      </w:pPr>
+      <w:r>
+        <w:rPr>
+          <w:rFonts w:ascii="Helvetica" w:eastAsia="Arial" w:hAnsi="Helvetica" w:cs="Arial"/>
           <w:color w:val="000000"/>
           <w:sz w:val="22"/>
           <w:szCs w:val="22"/>
@@ -1364,7 +1316,7 @@
       </w:r>
       <w:r>
         <w:rPr>
-          <w:rFonts w:ascii="Arial" w:eastAsia="Arial" w:hAnsi="Arial" w:cs="Arial"/>
+          <w:rFonts w:ascii="Helvetica" w:eastAsia="Arial" w:hAnsi="Helvetica" w:cs="Arial"/>
           <w:color w:val="000000"/>
           <w:sz w:val="22"/>
           <w:szCs w:val="22"/>
@@ -1373,7 +1325,7 @@
       </w:r>
       <w:r>
         <w:rPr>
-          <w:rFonts w:ascii="Arial" w:eastAsia="Arial" w:hAnsi="Arial" w:cs="Arial"/>
+          <w:rFonts w:ascii="Helvetica" w:eastAsia="Arial" w:hAnsi="Helvetica" w:cs="Arial"/>
           <w:color w:val="000000"/>
           <w:sz w:val="18"/>
           <w:szCs w:val="18"/>
@@ -1384,7 +1336,7 @@
         <w:r>
           <w:rPr>
             <w:rStyle w:val="Hyperlink"/>
-            <w:rFonts w:ascii="Arial" w:eastAsia="Arial" w:hAnsi="Arial" w:cs="Arial"/>
+            <w:rFonts w:ascii="Helvetica" w:eastAsia="Arial" w:hAnsi="Helvetica" w:cs="Arial"/>
             <w:sz w:val="18"/>
             <w:szCs w:val="18"/>
           </w:rPr>
@@ -1393,7 +1345,7 @@
       </w:hyperlink>
       <w:r>
         <w:rPr>
-          <w:rFonts w:ascii="Arial" w:eastAsia="Arial" w:hAnsi="Arial" w:cs="Arial"/>
+          <w:rFonts w:ascii="Helvetica" w:eastAsia="Arial" w:hAnsi="Helvetica" w:cs="Arial"/>
           <w:color w:val="000000"/>
           <w:sz w:val="18"/>
           <w:szCs w:val="18"/>
@@ -1407,24 +1359,30 @@
           <w:tab w:val="left" w:pos="684"/>
           <w:tab w:val="left" w:pos="8640"/>
         </w:tabs>
-      </w:pPr>
-    </w:p>
-    <w:p>
-      <w:pPr>
-        <w:tabs>
-          <w:tab w:val="left" w:pos="684"/>
-          <w:tab w:val="left" w:pos="8640"/>
-        </w:tabs>
-      </w:pPr>
-    </w:p>
-    <w:p>
-      <w:pPr>
-        <w:tabs>
-          <w:tab w:val="left" w:pos="684"/>
-          <w:tab w:val="left" w:pos="8640"/>
-        </w:tabs>
-        <w:rPr>
-          <w:rFonts w:ascii="Arial" w:eastAsia="Arial" w:hAnsi="Arial" w:cs="Arial"/>
+        <w:rPr>
+          <w:rFonts w:ascii="Helvetica" w:hAnsi="Helvetica"/>
+        </w:rPr>
+      </w:pPr>
+    </w:p>
+    <w:p>
+      <w:pPr>
+        <w:tabs>
+          <w:tab w:val="left" w:pos="684"/>
+          <w:tab w:val="left" w:pos="8640"/>
+        </w:tabs>
+        <w:rPr>
+          <w:rFonts w:ascii="Helvetica" w:hAnsi="Helvetica"/>
+        </w:rPr>
+      </w:pPr>
+    </w:p>
+    <w:p>
+      <w:pPr>
+        <w:tabs>
+          <w:tab w:val="left" w:pos="684"/>
+          <w:tab w:val="left" w:pos="8640"/>
+        </w:tabs>
+        <w:rPr>
+          <w:rFonts w:ascii="Helvetica" w:eastAsia="Arial" w:hAnsi="Helvetica" w:cs="Arial"/>
           <w:color w:val="000000"/>
           <w:kern w:val="0"/>
           <w:u w:val="single"/>
@@ -1433,7 +1391,7 @@
       </w:pPr>
       <w:r>
         <w:rPr>
-          <w:rFonts w:ascii="Arial" w:eastAsia="Arial" w:hAnsi="Arial" w:cs="Arial"/>
+          <w:rFonts w:ascii="Helvetica" w:eastAsia="Arial" w:hAnsi="Helvetica" w:cs="Arial"/>
           <w:b/>
           <w:bCs/>
           <w:color w:val="000000"/>
@@ -1446,15 +1404,15 @@
     <w:p>
       <w:pPr>
         <w:rPr>
-          <w:rFonts w:ascii="Arial" w:eastAsia="Arial" w:hAnsi="Arial" w:cs="Arial"/>
-          <w:color w:val="000000"/>
-          <w:sz w:val="22"/>
-          <w:szCs w:val="22"/>
-        </w:rPr>
-      </w:pPr>
-      <w:r>
-        <w:rPr>
-          <w:rFonts w:ascii="Arial" w:eastAsia="Arial" w:hAnsi="Arial" w:cs="Arial"/>
+          <w:rFonts w:ascii="Helvetica" w:eastAsia="Arial" w:hAnsi="Helvetica" w:cs="Arial"/>
+          <w:color w:val="000000"/>
+          <w:sz w:val="22"/>
+          <w:szCs w:val="22"/>
+        </w:rPr>
+      </w:pPr>
+      <w:r>
+        <w:rPr>
+          <w:rFonts w:ascii="Helvetica" w:eastAsia="Arial" w:hAnsi="Helvetica" w:cs="Arial"/>
           <w:color w:val="000000"/>
           <w:sz w:val="22"/>
           <w:szCs w:val="22"/>
@@ -1463,7 +1421,7 @@
       </w:r>
       <w:r>
         <w:rPr>
-          <w:rFonts w:ascii="Arial" w:eastAsia="Arial" w:hAnsi="Arial" w:cs="Arial"/>
+          <w:rFonts w:ascii="Helvetica" w:eastAsia="Arial" w:hAnsi="Helvetica" w:cs="Arial"/>
           <w:color w:val="000000"/>
           <w:sz w:val="22"/>
           <w:szCs w:val="22"/>
@@ -1472,7 +1430,7 @@
       </w:r>
       <w:r>
         <w:rPr>
-          <w:rFonts w:ascii="Arial" w:eastAsia="Arial" w:hAnsi="Arial" w:cs="Arial"/>
+          <w:rFonts w:ascii="Helvetica" w:eastAsia="Arial" w:hAnsi="Helvetica" w:cs="Arial"/>
           <w:color w:val="000000"/>
           <w:sz w:val="18"/>
           <w:szCs w:val="18"/>
@@ -1483,7 +1441,7 @@
         <w:r>
           <w:rPr>
             <w:rStyle w:val="Hyperlink"/>
-            <w:rFonts w:ascii="Arial" w:eastAsia="Arial" w:hAnsi="Arial" w:cs="Arial"/>
+            <w:rFonts w:ascii="Helvetica" w:eastAsia="Arial" w:hAnsi="Helvetica" w:cs="Arial"/>
             <w:sz w:val="18"/>
             <w:szCs w:val="18"/>
           </w:rPr>
@@ -1492,7 +1450,7 @@
       </w:hyperlink>
       <w:r>
         <w:rPr>
-          <w:rFonts w:ascii="Arial" w:eastAsia="Arial" w:hAnsi="Arial" w:cs="Arial"/>
+          <w:rFonts w:ascii="Helvetica" w:eastAsia="Arial" w:hAnsi="Helvetica" w:cs="Arial"/>
           <w:color w:val="000000"/>
           <w:sz w:val="18"/>
           <w:szCs w:val="18"/>
@@ -1503,25 +1461,25 @@
     <w:p>
       <w:pPr>
         <w:rPr>
-          <w:rFonts w:ascii="Arial" w:eastAsia="Arial" w:hAnsi="Arial" w:cs="Arial"/>
-          <w:color w:val="000000"/>
-          <w:sz w:val="22"/>
-          <w:szCs w:val="22"/>
-        </w:rPr>
-      </w:pPr>
-    </w:p>
-    <w:p>
-      <w:pPr>
-        <w:rPr>
-          <w:rFonts w:ascii="Arial" w:eastAsia="Arial" w:hAnsi="Arial" w:cs="Arial"/>
-          <w:color w:val="000000"/>
-          <w:sz w:val="22"/>
-          <w:szCs w:val="22"/>
-        </w:rPr>
-      </w:pPr>
-      <w:r>
-        <w:rPr>
-          <w:rFonts w:ascii="Arial" w:eastAsia="Arial" w:hAnsi="Arial" w:cs="Arial"/>
+          <w:rFonts w:ascii="Helvetica" w:eastAsia="Arial" w:hAnsi="Helvetica" w:cs="Arial"/>
+          <w:color w:val="000000"/>
+          <w:sz w:val="22"/>
+          <w:szCs w:val="22"/>
+        </w:rPr>
+      </w:pPr>
+    </w:p>
+    <w:p>
+      <w:pPr>
+        <w:rPr>
+          <w:rFonts w:ascii="Helvetica" w:eastAsia="Arial" w:hAnsi="Helvetica" w:cs="Arial"/>
+          <w:color w:val="000000"/>
+          <w:sz w:val="22"/>
+          <w:szCs w:val="22"/>
+        </w:rPr>
+      </w:pPr>
+      <w:r>
+        <w:rPr>
+          <w:rFonts w:ascii="Helvetica" w:eastAsia="Arial" w:hAnsi="Helvetica" w:cs="Arial"/>
           <w:color w:val="000000"/>
           <w:sz w:val="22"/>
           <w:szCs w:val="22"/>
@@ -1532,15 +1490,15 @@
     <w:p>
       <w:pPr>
         <w:rPr>
-          <w:rFonts w:ascii="Arial" w:eastAsia="Arial" w:hAnsi="Arial" w:cs="Arial"/>
-          <w:color w:val="000000"/>
-          <w:sz w:val="22"/>
-          <w:szCs w:val="22"/>
-        </w:rPr>
-      </w:pPr>
-      <w:r>
-        <w:rPr>
-          <w:rFonts w:ascii="Arial" w:eastAsia="Arial" w:hAnsi="Arial" w:cs="Arial"/>
+          <w:rFonts w:ascii="Helvetica" w:eastAsia="Arial" w:hAnsi="Helvetica" w:cs="Arial"/>
+          <w:color w:val="000000"/>
+          <w:sz w:val="22"/>
+          <w:szCs w:val="22"/>
+        </w:rPr>
+      </w:pPr>
+      <w:r>
+        <w:rPr>
+          <w:rFonts w:ascii="Helvetica" w:eastAsia="Arial" w:hAnsi="Helvetica" w:cs="Arial"/>
           <w:noProof/>
           <w:color w:val="000000"/>
           <w:sz w:val="22"/>
@@ -1599,109 +1557,145 @@
     <w:p>
       <w:pPr>
         <w:rPr>
+          <w:rFonts w:ascii="Helvetica" w:eastAsia="Arial" w:hAnsi="Helvetica" w:cs="Arial"/>
+          <w:color w:val="000000"/>
+          <w:sz w:val="22"/>
+          <w:szCs w:val="22"/>
+        </w:rPr>
+      </w:pPr>
+    </w:p>
+    <w:p>
+      <w:pPr>
+        <w:rPr>
+          <w:rFonts w:ascii="Helvetica" w:eastAsia="Arial" w:hAnsi="Helvetica" w:cs="Arial"/>
+          <w:color w:val="000000"/>
+          <w:sz w:val="22"/>
+          <w:szCs w:val="22"/>
+        </w:rPr>
+      </w:pPr>
+      <w:r>
+        <w:rPr>
+          <w:rFonts w:ascii="Helvetica" w:eastAsia="Arial" w:hAnsi="Helvetica" w:cs="Arial"/>
+          <w:color w:val="000000"/>
+          <w:sz w:val="22"/>
+          <w:szCs w:val="22"/>
+        </w:rPr>
+        <w:t>Die ME/CFS-Diagnosekriterien wurden im Verlauf der letzten Jahrzehnte an den aktuellen Kenntnisstand zum Krankheitsbild angepasst und weiterentwickelt.</w:t>
+      </w:r>
+      <w:r>
+        <w:rPr>
+          <w:rFonts w:ascii="Helvetica" w:eastAsia="Arial" w:hAnsi="Helvetica" w:cs="Arial"/>
+          <w:color w:val="000000"/>
+          <w:sz w:val="22"/>
+          <w:szCs w:val="22"/>
+        </w:rPr>
+        <w:br/>
+      </w:r>
+    </w:p>
+    <w:p>
+      <w:pPr>
+        <w:rPr>
+          <w:rFonts w:ascii="Helvetica" w:eastAsia="Arial" w:hAnsi="Helvetica" w:cs="Arial"/>
+          <w:color w:val="000000"/>
+          <w:sz w:val="22"/>
+          <w:szCs w:val="22"/>
+        </w:rPr>
+      </w:pPr>
+      <w:r>
+        <w:rPr>
           <w:rFonts w:ascii="Arial" w:eastAsia="Arial" w:hAnsi="Arial" w:cs="Arial"/>
           <w:color w:val="000000"/>
           <w:sz w:val="22"/>
           <w:szCs w:val="22"/>
         </w:rPr>
-      </w:pPr>
-    </w:p>
-    <w:p>
-      <w:pPr>
-        <w:rPr>
-          <w:rFonts w:ascii="Arial" w:eastAsia="Arial" w:hAnsi="Arial" w:cs="Arial"/>
-          <w:color w:val="000000"/>
-          <w:sz w:val="22"/>
-          <w:szCs w:val="22"/>
-        </w:rPr>
-      </w:pPr>
-      <w:r>
-        <w:rPr>
-          <w:rFonts w:ascii="Arial" w:eastAsia="Arial" w:hAnsi="Arial" w:cs="Arial"/>
-          <w:color w:val="000000"/>
-          <w:sz w:val="22"/>
-          <w:szCs w:val="22"/>
-        </w:rPr>
-        <w:t>Die ME/CFS-Diagnosekriterien wurden im Verlauf der letzten Jahrzehnte an den aktuellen Kenntnisstand zum Krankheitsbild angepasst und weiterentwickelt.</w:t>
-      </w:r>
-      <w:r>
-        <w:rPr>
-          <w:rFonts w:ascii="Arial" w:eastAsia="Arial" w:hAnsi="Arial" w:cs="Arial"/>
+        <w:t>→</w:t>
+      </w:r>
+      <w:r>
+        <w:rPr>
+          <w:rFonts w:ascii="Helvetica" w:eastAsia="Arial" w:hAnsi="Helvetica" w:cs="Arial"/>
+          <w:color w:val="000000"/>
+          <w:sz w:val="22"/>
+          <w:szCs w:val="22"/>
+        </w:rPr>
+        <w:t xml:space="preserve"> Merke: Veraltete Diagnosekriterien (z. B. Fukuda-Kriterien) ber</w:t>
+      </w:r>
+      <w:r>
+        <w:rPr>
+          <w:rFonts w:ascii="Helvetica" w:eastAsia="Arial" w:hAnsi="Helvetica" w:cs="Helvetica"/>
+          <w:color w:val="000000"/>
+          <w:sz w:val="22"/>
+          <w:szCs w:val="22"/>
+        </w:rPr>
+        <w:t>ü</w:t>
+      </w:r>
+      <w:r>
+        <w:rPr>
+          <w:rFonts w:ascii="Helvetica" w:eastAsia="Arial" w:hAnsi="Helvetica" w:cs="Arial"/>
+          <w:color w:val="000000"/>
+          <w:sz w:val="22"/>
+          <w:szCs w:val="22"/>
+        </w:rPr>
+        <w:t>cksichtigen nicht das Leitsymptom PEM und weisen dadurch eine unzureichende Trennsch</w:t>
+      </w:r>
+      <w:r>
+        <w:rPr>
+          <w:rFonts w:ascii="Helvetica" w:eastAsia="Arial" w:hAnsi="Helvetica" w:cs="Helvetica"/>
+          <w:color w:val="000000"/>
+          <w:sz w:val="22"/>
+          <w:szCs w:val="22"/>
+        </w:rPr>
+        <w:t>ä</w:t>
+      </w:r>
+      <w:r>
+        <w:rPr>
+          <w:rFonts w:ascii="Helvetica" w:eastAsia="Arial" w:hAnsi="Helvetica" w:cs="Arial"/>
+          <w:color w:val="000000"/>
+          <w:sz w:val="22"/>
+          <w:szCs w:val="22"/>
+        </w:rPr>
+        <w:t>rfe zu anderen Erkrankungen wie etwa Fibromyalgie auf. Es besteht das Risiko falsch-positiver Diagnosen. Sie sollten deshalb nicht mehr angewandt werden.</w:t>
+      </w:r>
+    </w:p>
+    <w:p>
+      <w:pPr>
+        <w:rPr>
+          <w:rFonts w:ascii="Helvetica" w:eastAsia="Arial" w:hAnsi="Helvetica" w:cs="Arial"/>
+          <w:color w:val="000000"/>
+          <w:sz w:val="22"/>
+          <w:szCs w:val="22"/>
+        </w:rPr>
+      </w:pPr>
+    </w:p>
+    <w:p>
+      <w:pPr>
+        <w:rPr>
+          <w:rFonts w:ascii="Helvetica" w:eastAsia="Arial" w:hAnsi="Helvetica" w:cs="Arial"/>
+          <w:color w:val="000000"/>
+          <w:sz w:val="22"/>
+          <w:szCs w:val="22"/>
+        </w:rPr>
+      </w:pPr>
+      <w:r>
+        <w:rPr>
+          <w:rFonts w:ascii="Helvetica" w:eastAsia="Arial" w:hAnsi="Helvetica" w:cs="Arial"/>
+          <w:color w:val="000000"/>
+          <w:sz w:val="22"/>
+          <w:szCs w:val="22"/>
+        </w:rPr>
+        <w:t>Quelle: Praxisleitfaden der Deutschen Gesellschaft für ME/CFS</w:t>
+      </w:r>
+      <w:r>
+        <w:rPr>
+          <w:rFonts w:ascii="Helvetica" w:eastAsia="Arial" w:hAnsi="Helvetica" w:cs="Arial"/>
           <w:color w:val="000000"/>
           <w:sz w:val="22"/>
           <w:szCs w:val="22"/>
         </w:rPr>
         <w:br/>
       </w:r>
-    </w:p>
-    <w:p>
-      <w:pPr>
-        <w:rPr>
-          <w:rFonts w:ascii="Arial" w:eastAsia="Arial" w:hAnsi="Arial" w:cs="Arial"/>
-          <w:color w:val="000000"/>
-          <w:sz w:val="22"/>
-          <w:szCs w:val="22"/>
-        </w:rPr>
-      </w:pPr>
-      <w:r>
-        <w:rPr>
-          <w:rFonts w:ascii="Arial" w:eastAsia="Arial" w:hAnsi="Arial" w:cs="Arial" w:hint="eastAsia"/>
-          <w:color w:val="000000"/>
-          <w:sz w:val="22"/>
-          <w:szCs w:val="22"/>
-        </w:rPr>
-        <w:t xml:space="preserve">→ Merke: Veraltete Diagnosekriterien (z. B. Fukuda-Kriterien) berücksichtigen nicht das Leitsymptom PEM und weisen dadurch eine unzureichende Trennschärfe zu anderen Erkrankungen wie etwa Fibromyalgie auf. Es besteht das Risiko falsch-positiver Diagnosen. </w:t>
-      </w:r>
-      <w:r>
-        <w:rPr>
-          <w:rFonts w:ascii="Arial" w:eastAsia="Arial" w:hAnsi="Arial" w:cs="Arial"/>
-          <w:color w:val="000000"/>
-          <w:sz w:val="22"/>
-          <w:szCs w:val="22"/>
-        </w:rPr>
-        <w:t>Sie sollten deshalb nicht mehr angewandt werden.</w:t>
-      </w:r>
-    </w:p>
-    <w:p>
-      <w:pPr>
-        <w:rPr>
-          <w:rFonts w:ascii="Arial" w:eastAsia="Arial" w:hAnsi="Arial" w:cs="Arial"/>
-          <w:color w:val="000000"/>
-          <w:sz w:val="22"/>
-          <w:szCs w:val="22"/>
-        </w:rPr>
-      </w:pPr>
-    </w:p>
-    <w:p>
-      <w:pPr>
-        <w:rPr>
-          <w:rFonts w:ascii="Arial" w:eastAsia="Arial" w:hAnsi="Arial" w:cs="Arial"/>
-          <w:color w:val="000000"/>
-          <w:sz w:val="22"/>
-          <w:szCs w:val="22"/>
-        </w:rPr>
-      </w:pPr>
-      <w:r>
-        <w:rPr>
-          <w:rFonts w:ascii="Arial" w:eastAsia="Arial" w:hAnsi="Arial" w:cs="Arial"/>
-          <w:color w:val="000000"/>
-          <w:sz w:val="22"/>
-          <w:szCs w:val="22"/>
-        </w:rPr>
-        <w:t>Quelle: Praxisleitfaden der Deutschen Gesellschaft für ME/CFS</w:t>
-      </w:r>
-      <w:r>
-        <w:rPr>
-          <w:rFonts w:ascii="Arial" w:eastAsia="Arial" w:hAnsi="Arial" w:cs="Arial"/>
-          <w:color w:val="000000"/>
-          <w:sz w:val="22"/>
-          <w:szCs w:val="22"/>
-        </w:rPr>
-        <w:br/>
-      </w:r>
-      <w:r>
-        <w:rPr>
-          <w:rFonts w:ascii="Arial" w:eastAsia="Arial" w:hAnsi="Arial" w:cs="Arial"/>
+      <w:r>
+        <w:rPr>
+          <w:rFonts w:ascii="Helvetica" w:eastAsia="Arial" w:hAnsi="Helvetica" w:cs="Arial"/>
           <w:color w:val="000000"/>
           <w:sz w:val="18"/>
           <w:szCs w:val="18"/>
@@ -1712,7 +1706,7 @@
         <w:r>
           <w:rPr>
             <w:rStyle w:val="Hyperlink"/>
-            <w:rFonts w:ascii="Arial" w:eastAsia="Arial" w:hAnsi="Arial" w:cs="Arial"/>
+            <w:rFonts w:ascii="Helvetica" w:eastAsia="Arial" w:hAnsi="Helvetica" w:cs="Arial"/>
             <w:sz w:val="18"/>
             <w:szCs w:val="18"/>
           </w:rPr>
@@ -1721,7 +1715,7 @@
       </w:hyperlink>
       <w:r>
         <w:rPr>
-          <w:rFonts w:ascii="Arial" w:eastAsia="Arial" w:hAnsi="Arial" w:cs="Arial"/>
+          <w:rFonts w:ascii="Helvetica" w:eastAsia="Arial" w:hAnsi="Helvetica" w:cs="Arial"/>
           <w:color w:val="000000"/>
           <w:sz w:val="18"/>
           <w:szCs w:val="18"/>
@@ -2165,7 +2159,7 @@
     <w:lsdException w:name="Unresolved Mention" w:semiHidden="1" w:unhideWhenUsed="1"/>
     <w:lsdException w:name="Smart Link" w:semiHidden="1" w:unhideWhenUsed="1"/>
   </w:latentStyles>
-  <w:style w:type="paragraph" w:default="1" w:styleId="Normal">
+  <w:style w:type="paragraph" w:default="1" w:styleId="Standard">
     <w:name w:val="Normal"/>
     <w:qFormat/>
     <w:pPr>
@@ -2180,13 +2174,13 @@
       <w:lang w:eastAsia="hi-IN" w:bidi="hi-IN"/>
     </w:rPr>
   </w:style>
-  <w:style w:type="character" w:default="1" w:styleId="DefaultParagraphFont">
+  <w:style w:type="character" w:default="1" w:styleId="Absatz-Standardschriftart">
     <w:name w:val="Default Paragraph Font"/>
     <w:uiPriority w:val="1"/>
     <w:semiHidden/>
     <w:unhideWhenUsed/>
   </w:style>
-  <w:style w:type="table" w:default="1" w:styleId="TableNormal">
+  <w:style w:type="table" w:default="1" w:styleId="NormaleTabelle">
     <w:name w:val="Normal Table"/>
     <w:uiPriority w:val="99"/>
     <w:semiHidden/>
@@ -2201,7 +2195,7 @@
       </w:tblCellMar>
     </w:tblPr>
   </w:style>
-  <w:style w:type="numbering" w:default="1" w:styleId="NoList">
+  <w:style w:type="numbering" w:default="1" w:styleId="KeineListe">
     <w:name w:val="No List"/>
     <w:uiPriority w:val="99"/>
     <w:semiHidden/>
@@ -2209,8 +2203,8 @@
   </w:style>
   <w:style w:type="paragraph" w:customStyle="1" w:styleId="berschrift">
     <w:name w:val="Überschrift"/>
-    <w:basedOn w:val="Normal"/>
-    <w:next w:val="BodyText"/>
+    <w:basedOn w:val="Standard"/>
+    <w:next w:val="Textkrper"/>
     <w:pPr>
       <w:keepNext/>
       <w:spacing w:before="240" w:after="120"/>
@@ -2221,20 +2215,20 @@
       <w:szCs w:val="28"/>
     </w:rPr>
   </w:style>
-  <w:style w:type="paragraph" w:styleId="BodyText">
+  <w:style w:type="paragraph" w:styleId="Textkrper">
     <w:name w:val="Body Text"/>
-    <w:basedOn w:val="Normal"/>
+    <w:basedOn w:val="Standard"/>
     <w:pPr>
       <w:spacing w:after="120"/>
     </w:pPr>
   </w:style>
-  <w:style w:type="paragraph" w:styleId="List">
+  <w:style w:type="paragraph" w:styleId="Liste">
     <w:name w:val="List"/>
-    <w:basedOn w:val="BodyText"/>
+    <w:basedOn w:val="Textkrper"/>
   </w:style>
   <w:style w:type="paragraph" w:customStyle="1" w:styleId="Beschriftung1">
     <w:name w:val="Beschriftung1"/>
-    <w:basedOn w:val="Normal"/>
+    <w:basedOn w:val="Standard"/>
     <w:pPr>
       <w:suppressLineNumbers/>
       <w:spacing w:before="120" w:after="120"/>
@@ -2246,15 +2240,15 @@
   </w:style>
   <w:style w:type="paragraph" w:customStyle="1" w:styleId="Verzeichnis">
     <w:name w:val="Verzeichnis"/>
-    <w:basedOn w:val="Normal"/>
+    <w:basedOn w:val="Standard"/>
     <w:pPr>
       <w:suppressLineNumbers/>
     </w:pPr>
   </w:style>
-  <w:style w:type="paragraph" w:styleId="BalloonText">
+  <w:style w:type="paragraph" w:styleId="Sprechblasentext">
     <w:name w:val="Balloon Text"/>
-    <w:basedOn w:val="Normal"/>
-    <w:link w:val="BalloonTextChar"/>
+    <w:basedOn w:val="Standard"/>
+    <w:link w:val="SprechblasentextZchn"/>
     <w:uiPriority w:val="99"/>
     <w:semiHidden/>
     <w:unhideWhenUsed/>
@@ -2265,9 +2259,9 @@
       <w:szCs w:val="16"/>
     </w:rPr>
   </w:style>
-  <w:style w:type="character" w:customStyle="1" w:styleId="BalloonTextChar">
-    <w:name w:val="Balloon Text Char"/>
-    <w:link w:val="BalloonText"/>
+  <w:style w:type="character" w:customStyle="1" w:styleId="SprechblasentextZchn">
+    <w:name w:val="Sprechblasentext Zchn"/>
+    <w:link w:val="Sprechblasentext"/>
     <w:uiPriority w:val="99"/>
     <w:semiHidden/>
     <w:rsid w:val="00806352"/>
@@ -2279,7 +2273,7 @@
       <w:lang w:eastAsia="hi-IN" w:bidi="hi-IN"/>
     </w:rPr>
   </w:style>
-  <w:style w:type="character" w:styleId="CommentReference">
+  <w:style w:type="character" w:styleId="Kommentarzeichen">
     <w:name w:val="annotation reference"/>
     <w:uiPriority w:val="99"/>
     <w:semiHidden/>
@@ -2290,10 +2284,10 @@
       <w:szCs w:val="16"/>
     </w:rPr>
   </w:style>
-  <w:style w:type="paragraph" w:styleId="CommentText">
+  <w:style w:type="paragraph" w:styleId="Kommentartext">
     <w:name w:val="annotation text"/>
-    <w:basedOn w:val="Normal"/>
-    <w:link w:val="CommentTextChar"/>
+    <w:basedOn w:val="Standard"/>
+    <w:link w:val="KommentartextZchn"/>
     <w:uiPriority w:val="99"/>
     <w:semiHidden/>
     <w:unhideWhenUsed/>
@@ -2303,9 +2297,9 @@
       <w:szCs w:val="18"/>
     </w:rPr>
   </w:style>
-  <w:style w:type="character" w:customStyle="1" w:styleId="CommentTextChar">
-    <w:name w:val="Comment Text Char"/>
-    <w:link w:val="CommentText"/>
+  <w:style w:type="character" w:customStyle="1" w:styleId="KommentartextZchn">
+    <w:name w:val="Kommentartext Zchn"/>
+    <w:link w:val="Kommentartext"/>
     <w:uiPriority w:val="99"/>
     <w:semiHidden/>
     <w:rsid w:val="00806352"/>
@@ -2316,11 +2310,11 @@
       <w:lang w:eastAsia="hi-IN" w:bidi="hi-IN"/>
     </w:rPr>
   </w:style>
-  <w:style w:type="paragraph" w:styleId="CommentSubject">
+  <w:style w:type="paragraph" w:styleId="Kommentarthema">
     <w:name w:val="annotation subject"/>
-    <w:basedOn w:val="CommentText"/>
-    <w:next w:val="CommentText"/>
-    <w:link w:val="CommentSubjectChar"/>
+    <w:basedOn w:val="Kommentartext"/>
+    <w:next w:val="Kommentartext"/>
+    <w:link w:val="KommentarthemaZchn"/>
     <w:uiPriority w:val="99"/>
     <w:semiHidden/>
     <w:unhideWhenUsed/>
@@ -2330,9 +2324,9 @@
       <w:bCs/>
     </w:rPr>
   </w:style>
-  <w:style w:type="character" w:customStyle="1" w:styleId="CommentSubjectChar">
-    <w:name w:val="Comment Subject Char"/>
-    <w:link w:val="CommentSubject"/>
+  <w:style w:type="character" w:customStyle="1" w:styleId="KommentarthemaZchn">
+    <w:name w:val="Kommentarthema Zchn"/>
+    <w:link w:val="Kommentarthema"/>
     <w:uiPriority w:val="99"/>
     <w:semiHidden/>
     <w:rsid w:val="00806352"/>
@@ -2355,10 +2349,10 @@
       <w:u w:val="single"/>
     </w:rPr>
   </w:style>
-  <w:style w:type="paragraph" w:styleId="Header">
+  <w:style w:type="paragraph" w:styleId="Kopfzeile">
     <w:name w:val="header"/>
-    <w:basedOn w:val="Normal"/>
-    <w:link w:val="HeaderChar"/>
+    <w:basedOn w:val="Standard"/>
+    <w:link w:val="KopfzeileZchn"/>
     <w:uiPriority w:val="99"/>
     <w:unhideWhenUsed/>
     <w:rsid w:val="006E5786"/>
@@ -2372,9 +2366,9 @@
       <w:szCs w:val="21"/>
     </w:rPr>
   </w:style>
-  <w:style w:type="character" w:customStyle="1" w:styleId="HeaderChar">
-    <w:name w:val="Header Char"/>
-    <w:link w:val="Header"/>
+  <w:style w:type="character" w:customStyle="1" w:styleId="KopfzeileZchn">
+    <w:name w:val="Kopfzeile Zchn"/>
+    <w:link w:val="Kopfzeile"/>
     <w:uiPriority w:val="99"/>
     <w:rsid w:val="006E5786"/>
     <w:rPr>
@@ -2385,10 +2379,10 @@
       <w:lang w:eastAsia="hi-IN" w:bidi="hi-IN"/>
     </w:rPr>
   </w:style>
-  <w:style w:type="paragraph" w:styleId="Footer">
+  <w:style w:type="paragraph" w:styleId="Fuzeile">
     <w:name w:val="footer"/>
-    <w:basedOn w:val="Normal"/>
-    <w:link w:val="FooterChar"/>
+    <w:basedOn w:val="Standard"/>
+    <w:link w:val="FuzeileZchn"/>
     <w:uiPriority w:val="99"/>
     <w:unhideWhenUsed/>
     <w:rsid w:val="006E5786"/>
@@ -2402,9 +2396,9 @@
       <w:szCs w:val="21"/>
     </w:rPr>
   </w:style>
-  <w:style w:type="character" w:customStyle="1" w:styleId="FooterChar">
-    <w:name w:val="Footer Char"/>
-    <w:link w:val="Footer"/>
+  <w:style w:type="character" w:customStyle="1" w:styleId="FuzeileZchn">
+    <w:name w:val="Fußzeile Zchn"/>
+    <w:link w:val="Fuzeile"/>
     <w:uiPriority w:val="99"/>
     <w:rsid w:val="006E5786"/>
     <w:rPr>

</xml_diff>